<commit_message>
completed Q3, created plot using mathplot
</commit_message>
<xml_diff>
--- a/SESG6039 – Composites  CW3 - Abhinandan Thour.docx
+++ b/SESG6039 – Composites  CW3 - Abhinandan Thour.docx
@@ -95,22 +95,1429 @@
       <w:pPr>
         <w:rPr>
           <w:rFonts w:asciiTheme="majorHAnsi" w:hAnsiTheme="majorHAnsi" w:cstheme="majorHAnsi"/>
+        </w:rPr>
+      </w:pPr>
+      <w:r>
+        <w:rPr>
+          <w:rFonts w:asciiTheme="majorHAnsi" w:hAnsiTheme="majorHAnsi" w:cstheme="majorHAnsi"/>
+        </w:rPr>
+        <w:t>The aim of this assignment is to</w:t>
+      </w:r>
+      <w:r>
+        <w:rPr>
+          <w:rFonts w:asciiTheme="majorHAnsi" w:hAnsiTheme="majorHAnsi" w:cstheme="majorHAnsi"/>
+        </w:rPr>
+        <w:t xml:space="preserve"> further </w:t>
+      </w:r>
+      <w:r>
+        <w:rPr>
+          <w:rFonts w:asciiTheme="majorHAnsi" w:hAnsiTheme="majorHAnsi" w:cstheme="majorHAnsi"/>
+        </w:rPr>
+        <w:t xml:space="preserve">expand the </w:t>
+      </w:r>
+      <w:r>
+        <w:rPr>
+          <w:rFonts w:asciiTheme="majorHAnsi" w:hAnsiTheme="majorHAnsi" w:cstheme="majorHAnsi"/>
+        </w:rPr>
+        <w:t xml:space="preserve">code </w:t>
+      </w:r>
+      <w:r>
+        <w:rPr>
+          <w:rFonts w:asciiTheme="majorHAnsi" w:hAnsiTheme="majorHAnsi" w:cstheme="majorHAnsi"/>
+        </w:rPr>
+        <w:t xml:space="preserve">developed in Assignment 1 </w:t>
+      </w:r>
+      <w:r>
+        <w:rPr>
+          <w:rFonts w:asciiTheme="majorHAnsi" w:hAnsiTheme="majorHAnsi" w:cstheme="majorHAnsi"/>
+        </w:rPr>
+        <w:t xml:space="preserve">based on the Classical Laminate Theory to </w:t>
+      </w:r>
+      <w:r>
+        <w:rPr>
+          <w:rFonts w:asciiTheme="majorHAnsi" w:hAnsiTheme="majorHAnsi" w:cstheme="majorHAnsi"/>
+        </w:rPr>
+        <w:t>analyse laminate stress and strain distributions, make predictions of first ply failure using different failure theories, and to predict buckling of composite and sandwich laminates.</w:t>
+      </w:r>
+    </w:p>
+    <w:p>
+      <w:pPr>
+        <w:rPr>
+          <w:rFonts w:asciiTheme="majorHAnsi" w:hAnsiTheme="majorHAnsi" w:cstheme="majorHAnsi"/>
+          <w:lang w:val="en-US"/>
+        </w:rPr>
+      </w:pPr>
+      <w:r>
+        <w:rPr>
+          <w:rFonts w:asciiTheme="majorHAnsi" w:hAnsiTheme="majorHAnsi" w:cstheme="majorHAnsi"/>
+        </w:rPr>
+        <w:t xml:space="preserve">Q1)  Laminate configuration </w:t>
+      </w:r>
+      <w:r>
+        <w:rPr>
+          <w:rFonts w:asciiTheme="majorHAnsi" w:hAnsiTheme="majorHAnsi" w:cstheme="majorHAnsi"/>
+        </w:rPr>
+        <w:t xml:space="preserve">is </w:t>
+      </w:r>
+      <w:r>
+        <w:rPr>
+          <w:rFonts w:asciiTheme="majorHAnsi" w:hAnsiTheme="majorHAnsi" w:cstheme="majorHAnsi"/>
+        </w:rPr>
+        <w:t>[90, 45, -45, 0</w:t>
+      </w:r>
+      <w:r>
+        <w:rPr>
+          <w:rFonts w:asciiTheme="majorHAnsi" w:hAnsiTheme="majorHAnsi" w:cstheme="majorHAnsi"/>
+        </w:rPr>
+        <w:t xml:space="preserve">], </w:t>
+      </w:r>
+      <w:r>
+        <w:rPr>
+          <w:rFonts w:asciiTheme="majorHAnsi" w:hAnsiTheme="majorHAnsi" w:cstheme="majorHAnsi"/>
+        </w:rPr>
+        <w:t xml:space="preserve">determining </w:t>
+      </w:r>
+      <w:r>
+        <w:rPr>
+          <w:rFonts w:asciiTheme="majorHAnsi" w:hAnsiTheme="majorHAnsi" w:cstheme="majorHAnsi"/>
+        </w:rPr>
+        <w:t xml:space="preserve">the laminate strains and curvatures for the given loading conditions </w:t>
+      </w:r>
+      <m:oMath>
+        <m:sSub>
+          <m:sSubPr>
+            <m:ctrlPr>
+              <w:rPr>
+                <w:rFonts w:ascii="Cambria Math" w:hAnsi="Cambria Math" w:cstheme="majorHAnsi"/>
+                <w:i/>
+              </w:rPr>
+            </m:ctrlPr>
+          </m:sSubPr>
+          <m:e>
+            <m:r>
+              <w:rPr>
+                <w:rFonts w:ascii="Cambria Math" w:hAnsi="Cambria Math" w:cstheme="majorHAnsi"/>
+              </w:rPr>
+              <m:t>N</m:t>
+            </m:r>
+          </m:e>
+          <m:sub>
+            <m:r>
+              <w:rPr>
+                <w:rFonts w:ascii="Cambria Math" w:hAnsi="Cambria Math" w:cstheme="majorHAnsi"/>
+              </w:rPr>
+              <m:t>x</m:t>
+            </m:r>
+          </m:sub>
+        </m:sSub>
+        <m:r>
+          <w:rPr>
+            <w:rFonts w:ascii="Cambria Math" w:eastAsiaTheme="minorEastAsia" w:hAnsi="Cambria Math" w:cstheme="majorHAnsi"/>
+          </w:rPr>
+          <m:t>=25</m:t>
+        </m:r>
+        <m:f>
+          <m:fPr>
+            <m:ctrlPr>
+              <w:rPr>
+                <w:rFonts w:ascii="Cambria Math" w:eastAsiaTheme="minorEastAsia" w:hAnsi="Cambria Math" w:cstheme="majorHAnsi"/>
+                <w:i/>
+              </w:rPr>
+            </m:ctrlPr>
+          </m:fPr>
+          <m:num>
+            <m:r>
+              <w:rPr>
+                <w:rFonts w:ascii="Cambria Math" w:eastAsiaTheme="minorEastAsia" w:hAnsi="Cambria Math" w:cstheme="majorHAnsi"/>
+              </w:rPr>
+              <m:t>kN</m:t>
+            </m:r>
+          </m:num>
+          <m:den>
+            <m:r>
+              <w:rPr>
+                <w:rFonts w:ascii="Cambria Math" w:eastAsiaTheme="minorEastAsia" w:hAnsi="Cambria Math" w:cstheme="majorHAnsi"/>
+              </w:rPr>
+              <m:t>m</m:t>
+            </m:r>
+          </m:den>
+        </m:f>
+      </m:oMath>
+      <w:r>
+        <w:rPr>
+          <w:rFonts w:asciiTheme="majorHAnsi" w:eastAsiaTheme="minorEastAsia" w:hAnsiTheme="majorHAnsi" w:cstheme="majorHAnsi"/>
+        </w:rPr>
+        <w:t xml:space="preserve">, </w:t>
+      </w:r>
+      <m:oMath>
+        <m:sSub>
+          <m:sSubPr>
+            <m:ctrlPr>
+              <w:rPr>
+                <w:rFonts w:ascii="Cambria Math" w:hAnsi="Cambria Math" w:cstheme="majorHAnsi"/>
+                <w:i/>
+              </w:rPr>
+            </m:ctrlPr>
+          </m:sSubPr>
+          <m:e>
+            <m:r>
+              <w:rPr>
+                <w:rFonts w:ascii="Cambria Math" w:hAnsi="Cambria Math" w:cstheme="majorHAnsi"/>
+              </w:rPr>
+              <m:t>N</m:t>
+            </m:r>
+          </m:e>
+          <m:sub>
+            <m:r>
+              <w:rPr>
+                <w:rFonts w:ascii="Cambria Math" w:hAnsi="Cambria Math" w:cstheme="majorHAnsi"/>
+              </w:rPr>
+              <m:t>y</m:t>
+            </m:r>
+          </m:sub>
+        </m:sSub>
+        <m:r>
+          <w:rPr>
+            <w:rFonts w:ascii="Cambria Math" w:eastAsiaTheme="minorEastAsia" w:hAnsi="Cambria Math" w:cstheme="majorHAnsi"/>
+          </w:rPr>
+          <m:t>=</m:t>
+        </m:r>
+        <m:sSub>
+          <m:sSubPr>
+            <m:ctrlPr>
+              <w:rPr>
+                <w:rFonts w:ascii="Cambria Math" w:hAnsi="Cambria Math" w:cstheme="majorHAnsi"/>
+                <w:i/>
+              </w:rPr>
+            </m:ctrlPr>
+          </m:sSubPr>
+          <m:e>
+            <m:r>
+              <w:rPr>
+                <w:rFonts w:ascii="Cambria Math" w:hAnsi="Cambria Math" w:cstheme="majorHAnsi"/>
+              </w:rPr>
+              <m:t>N</m:t>
+            </m:r>
+          </m:e>
+          <m:sub>
+            <m:r>
+              <w:rPr>
+                <w:rFonts w:ascii="Cambria Math" w:hAnsi="Cambria Math" w:cstheme="majorHAnsi"/>
+              </w:rPr>
+              <m:t>x</m:t>
+            </m:r>
+            <m:r>
+              <w:rPr>
+                <w:rFonts w:ascii="Cambria Math" w:hAnsi="Cambria Math" w:cstheme="majorHAnsi"/>
+              </w:rPr>
+              <m:t>y</m:t>
+            </m:r>
+          </m:sub>
+        </m:sSub>
+        <m:r>
+          <w:rPr>
+            <w:rFonts w:ascii="Cambria Math" w:hAnsi="Cambria Math" w:cstheme="majorHAnsi"/>
+          </w:rPr>
+          <m:t xml:space="preserve">= </m:t>
+        </m:r>
+        <m:sSub>
+          <m:sSubPr>
+            <m:ctrlPr>
+              <w:rPr>
+                <w:rFonts w:ascii="Cambria Math" w:hAnsi="Cambria Math" w:cstheme="majorHAnsi"/>
+                <w:i/>
+              </w:rPr>
+            </m:ctrlPr>
+          </m:sSubPr>
+          <m:e>
+            <m:r>
+              <w:rPr>
+                <w:rFonts w:ascii="Cambria Math" w:hAnsi="Cambria Math" w:cstheme="majorHAnsi"/>
+              </w:rPr>
+              <m:t>M</m:t>
+            </m:r>
+          </m:e>
+          <m:sub>
+            <m:r>
+              <w:rPr>
+                <w:rFonts w:ascii="Cambria Math" w:hAnsi="Cambria Math" w:cstheme="majorHAnsi"/>
+              </w:rPr>
+              <m:t>y</m:t>
+            </m:r>
+          </m:sub>
+        </m:sSub>
+        <m:r>
+          <w:rPr>
+            <w:rFonts w:ascii="Cambria Math" w:hAnsi="Cambria Math" w:cstheme="majorHAnsi"/>
+          </w:rPr>
+          <m:t xml:space="preserve">= </m:t>
+        </m:r>
+        <m:sSub>
+          <m:sSubPr>
+            <m:ctrlPr>
+              <w:rPr>
+                <w:rFonts w:ascii="Cambria Math" w:hAnsi="Cambria Math" w:cstheme="majorHAnsi"/>
+                <w:i/>
+              </w:rPr>
+            </m:ctrlPr>
+          </m:sSubPr>
+          <m:e>
+            <m:r>
+              <w:rPr>
+                <w:rFonts w:ascii="Cambria Math" w:hAnsi="Cambria Math" w:cstheme="majorHAnsi"/>
+              </w:rPr>
+              <m:t>M</m:t>
+            </m:r>
+          </m:e>
+          <m:sub>
+            <m:r>
+              <w:rPr>
+                <w:rFonts w:ascii="Cambria Math" w:hAnsi="Cambria Math" w:cstheme="majorHAnsi"/>
+              </w:rPr>
+              <m:t>y</m:t>
+            </m:r>
+          </m:sub>
+        </m:sSub>
+        <m:r>
+          <w:rPr>
+            <w:rFonts w:ascii="Cambria Math" w:hAnsi="Cambria Math" w:cstheme="majorHAnsi"/>
+          </w:rPr>
+          <m:t xml:space="preserve">= </m:t>
+        </m:r>
+        <m:sSub>
+          <m:sSubPr>
+            <m:ctrlPr>
+              <w:rPr>
+                <w:rFonts w:ascii="Cambria Math" w:hAnsi="Cambria Math" w:cstheme="majorHAnsi"/>
+                <w:i/>
+              </w:rPr>
+            </m:ctrlPr>
+          </m:sSubPr>
+          <m:e>
+            <m:r>
+              <w:rPr>
+                <w:rFonts w:ascii="Cambria Math" w:hAnsi="Cambria Math" w:cstheme="majorHAnsi"/>
+              </w:rPr>
+              <m:t>M</m:t>
+            </m:r>
+          </m:e>
+          <m:sub>
+            <m:r>
+              <w:rPr>
+                <w:rFonts w:ascii="Cambria Math" w:hAnsi="Cambria Math" w:cstheme="majorHAnsi"/>
+              </w:rPr>
+              <m:t>x</m:t>
+            </m:r>
+            <m:r>
+              <w:rPr>
+                <w:rFonts w:ascii="Cambria Math" w:hAnsi="Cambria Math" w:cstheme="majorHAnsi"/>
+              </w:rPr>
+              <m:t>y</m:t>
+            </m:r>
+          </m:sub>
+        </m:sSub>
+        <m:r>
+          <w:rPr>
+            <w:rFonts w:ascii="Cambria Math" w:hAnsi="Cambria Math" w:cstheme="majorHAnsi"/>
+          </w:rPr>
+          <m:t>= 0</m:t>
+        </m:r>
+        <m:f>
+          <m:fPr>
+            <m:ctrlPr>
+              <w:rPr>
+                <w:rFonts w:ascii="Cambria Math" w:eastAsiaTheme="minorEastAsia" w:hAnsi="Cambria Math" w:cstheme="majorHAnsi"/>
+                <w:i/>
+              </w:rPr>
+            </m:ctrlPr>
+          </m:fPr>
+          <m:num>
+            <m:r>
+              <w:rPr>
+                <w:rFonts w:ascii="Cambria Math" w:eastAsiaTheme="minorEastAsia" w:hAnsi="Cambria Math" w:cstheme="majorHAnsi"/>
+              </w:rPr>
+              <m:t>kN</m:t>
+            </m:r>
+          </m:num>
+          <m:den>
+            <m:r>
+              <w:rPr>
+                <w:rFonts w:ascii="Cambria Math" w:eastAsiaTheme="minorEastAsia" w:hAnsi="Cambria Math" w:cstheme="majorHAnsi"/>
+              </w:rPr>
+              <m:t>m</m:t>
+            </m:r>
+          </m:den>
+        </m:f>
+      </m:oMath>
+    </w:p>
+    <w:p>
+      <w:pPr>
+        <w:jc w:val="center"/>
+        <w:rPr>
+          <w:rFonts w:asciiTheme="majorHAnsi" w:eastAsiaTheme="minorEastAsia" w:hAnsiTheme="majorHAnsi" w:cstheme="majorHAnsi"/>
+          <w:sz w:val="24"/>
+          <w:szCs w:val="24"/>
+        </w:rPr>
+      </w:pPr>
+      <m:oMath>
+        <m:d>
+          <m:dPr>
+            <m:begChr m:val="["/>
+            <m:endChr m:val="]"/>
+            <m:ctrlPr>
+              <w:rPr>
+                <w:rFonts w:ascii="Cambria Math" w:hAnsi="Cambria Math" w:cstheme="majorHAnsi"/>
+                <w:i/>
+              </w:rPr>
+            </m:ctrlPr>
+          </m:dPr>
+          <m:e>
+            <m:m>
+              <m:mPr>
+                <m:mcs>
+                  <m:mc>
+                    <m:mcPr>
+                      <m:count m:val="1"/>
+                      <m:mcJc m:val="center"/>
+                    </m:mcPr>
+                  </m:mc>
+                </m:mcs>
+                <m:ctrlPr>
+                  <w:rPr>
+                    <w:rFonts w:ascii="Cambria Math" w:hAnsi="Cambria Math" w:cstheme="majorHAnsi"/>
+                    <w:i/>
+                  </w:rPr>
+                </m:ctrlPr>
+              </m:mPr>
+              <m:mr>
+                <m:e>
+                  <m:sSubSup>
+                    <m:sSubSupPr>
+                      <m:ctrlPr>
+                        <w:rPr>
+                          <w:rFonts w:ascii="Cambria Math" w:hAnsi="Cambria Math" w:cstheme="majorHAnsi"/>
+                          <w:i/>
+                        </w:rPr>
+                      </m:ctrlPr>
+                    </m:sSubSupPr>
+                    <m:e>
+                      <m:r>
+                        <w:rPr>
+                          <w:rFonts w:ascii="Cambria Math" w:hAnsi="Cambria Math" w:cstheme="majorHAnsi"/>
+                        </w:rPr>
+                        <m:t>ϵ</m:t>
+                      </m:r>
+                    </m:e>
+                    <m:sub>
+                      <m:r>
+                        <w:rPr>
+                          <w:rFonts w:ascii="Cambria Math" w:hAnsi="Cambria Math" w:cstheme="majorHAnsi"/>
+                        </w:rPr>
+                        <m:t>x</m:t>
+                      </m:r>
+                    </m:sub>
+                    <m:sup>
+                      <m:r>
+                        <w:rPr>
+                          <w:rFonts w:ascii="Cambria Math" w:hAnsi="Cambria Math" w:cstheme="majorHAnsi"/>
+                        </w:rPr>
+                        <m:t>0</m:t>
+                      </m:r>
+                    </m:sup>
+                  </m:sSubSup>
+                </m:e>
+              </m:mr>
+              <m:mr>
+                <m:e>
+                  <m:sSubSup>
+                    <m:sSubSupPr>
+                      <m:ctrlPr>
+                        <w:rPr>
+                          <w:rFonts w:ascii="Cambria Math" w:hAnsi="Cambria Math" w:cstheme="majorHAnsi"/>
+                          <w:i/>
+                        </w:rPr>
+                      </m:ctrlPr>
+                    </m:sSubSupPr>
+                    <m:e>
+                      <m:r>
+                        <w:rPr>
+                          <w:rFonts w:ascii="Cambria Math" w:hAnsi="Cambria Math" w:cstheme="majorHAnsi"/>
+                        </w:rPr>
+                        <m:t>ϵ</m:t>
+                      </m:r>
+                    </m:e>
+                    <m:sub>
+                      <m:r>
+                        <w:rPr>
+                          <w:rFonts w:ascii="Cambria Math" w:hAnsi="Cambria Math" w:cstheme="majorHAnsi"/>
+                        </w:rPr>
+                        <m:t>y</m:t>
+                      </m:r>
+                    </m:sub>
+                    <m:sup>
+                      <m:r>
+                        <w:rPr>
+                          <w:rFonts w:ascii="Cambria Math" w:hAnsi="Cambria Math" w:cstheme="majorHAnsi"/>
+                        </w:rPr>
+                        <m:t>0</m:t>
+                      </m:r>
+                    </m:sup>
+                  </m:sSubSup>
+                </m:e>
+              </m:mr>
+              <m:mr>
+                <m:e>
+                  <m:sSubSup>
+                    <m:sSubSupPr>
+                      <m:ctrlPr>
+                        <w:rPr>
+                          <w:rFonts w:ascii="Cambria Math" w:hAnsi="Cambria Math" w:cstheme="majorHAnsi"/>
+                          <w:i/>
+                        </w:rPr>
+                      </m:ctrlPr>
+                    </m:sSubSupPr>
+                    <m:e>
+                      <m:r>
+                        <w:rPr>
+                          <w:rFonts w:ascii="Cambria Math" w:hAnsi="Cambria Math" w:cstheme="majorHAnsi"/>
+                        </w:rPr>
+                        <m:t>γ</m:t>
+                      </m:r>
+                    </m:e>
+                    <m:sub>
+                      <m:r>
+                        <w:rPr>
+                          <w:rFonts w:ascii="Cambria Math" w:hAnsi="Cambria Math" w:cstheme="majorHAnsi"/>
+                        </w:rPr>
+                        <m:t>x</m:t>
+                      </m:r>
+                      <m:r>
+                        <w:rPr>
+                          <w:rFonts w:ascii="Cambria Math" w:hAnsi="Cambria Math" w:cstheme="majorHAnsi"/>
+                        </w:rPr>
+                        <m:t>y</m:t>
+                      </m:r>
+                    </m:sub>
+                    <m:sup>
+                      <m:r>
+                        <w:rPr>
+                          <w:rFonts w:ascii="Cambria Math" w:hAnsi="Cambria Math" w:cstheme="majorHAnsi"/>
+                        </w:rPr>
+                        <m:t>0</m:t>
+                      </m:r>
+                    </m:sup>
+                  </m:sSubSup>
+                </m:e>
+              </m:mr>
+            </m:m>
+          </m:e>
+        </m:d>
+        <m:r>
+          <w:rPr>
+            <w:rFonts w:ascii="Cambria Math" w:hAnsi="Cambria Math" w:cstheme="majorHAnsi"/>
+          </w:rPr>
+          <m:t>=</m:t>
+        </m:r>
+        <m:d>
+          <m:dPr>
+            <m:begChr m:val="["/>
+            <m:endChr m:val="]"/>
+            <m:ctrlPr>
+              <w:rPr>
+                <w:rFonts w:ascii="Cambria Math" w:hAnsi="Cambria Math" w:cstheme="majorHAnsi"/>
+                <w:i/>
+              </w:rPr>
+            </m:ctrlPr>
+          </m:dPr>
+          <m:e>
+            <m:m>
+              <m:mPr>
+                <m:mcs>
+                  <m:mc>
+                    <m:mcPr>
+                      <m:count m:val="1"/>
+                      <m:mcJc m:val="center"/>
+                    </m:mcPr>
+                  </m:mc>
+                </m:mcs>
+                <m:ctrlPr>
+                  <w:rPr>
+                    <w:rFonts w:ascii="Cambria Math" w:hAnsi="Cambria Math" w:cstheme="majorHAnsi"/>
+                    <w:i/>
+                  </w:rPr>
+                </m:ctrlPr>
+              </m:mPr>
+              <m:mr>
+                <m:e>
+                  <m:r>
+                    <w:rPr>
+                      <w:rFonts w:ascii="Cambria Math" w:hAnsi="Cambria Math" w:cstheme="majorHAnsi"/>
+                    </w:rPr>
+                    <m:t>0.002</m:t>
+                  </m:r>
+                </m:e>
+              </m:mr>
+              <m:mr>
+                <m:e>
+                  <m:r>
+                    <w:rPr>
+                      <w:rFonts w:ascii="Cambria Math" w:hAnsi="Cambria Math" w:cstheme="majorHAnsi"/>
+                    </w:rPr>
+                    <m:t>-0.001</m:t>
+                  </m:r>
+                </m:e>
+              </m:mr>
+              <m:mr>
+                <m:e>
+                  <m:r>
+                    <w:rPr>
+                      <w:rFonts w:ascii="Cambria Math" w:hAnsi="Cambria Math" w:cstheme="majorHAnsi"/>
+                    </w:rPr>
+                    <m:t>-0.000</m:t>
+                  </m:r>
+                </m:e>
+              </m:mr>
+            </m:m>
+          </m:e>
+        </m:d>
+        <m:r>
+          <w:rPr>
+            <w:rFonts w:ascii="Cambria Math" w:hAnsi="Cambria Math" w:cstheme="majorHAnsi"/>
+          </w:rPr>
+          <m:t xml:space="preserve"> m</m:t>
+        </m:r>
+      </m:oMath>
+      <w:r>
+        <w:rPr>
+          <w:rFonts w:asciiTheme="majorHAnsi" w:eastAsiaTheme="minorEastAsia" w:hAnsiTheme="majorHAnsi" w:cstheme="majorHAnsi"/>
+          <w:sz w:val="24"/>
+          <w:szCs w:val="24"/>
+        </w:rPr>
+        <w:tab/>
+      </w:r>
+      <w:r>
+        <w:rPr>
+          <w:rFonts w:asciiTheme="majorHAnsi" w:eastAsiaTheme="minorEastAsia" w:hAnsiTheme="majorHAnsi" w:cstheme="majorHAnsi"/>
+          <w:sz w:val="24"/>
+          <w:szCs w:val="24"/>
+        </w:rPr>
+        <w:tab/>
+      </w:r>
+      <w:r>
+        <w:rPr>
+          <w:rFonts w:asciiTheme="majorHAnsi" w:eastAsiaTheme="minorEastAsia" w:hAnsiTheme="majorHAnsi" w:cstheme="majorHAnsi"/>
+          <w:sz w:val="24"/>
+          <w:szCs w:val="24"/>
+        </w:rPr>
+        <w:tab/>
+      </w:r>
+      <w:r>
+        <w:rPr>
+          <w:rFonts w:asciiTheme="majorHAnsi" w:eastAsiaTheme="minorEastAsia" w:hAnsiTheme="majorHAnsi" w:cstheme="majorHAnsi"/>
+          <w:sz w:val="24"/>
+          <w:szCs w:val="24"/>
+        </w:rPr>
+        <w:tab/>
+      </w:r>
+      <m:oMath>
+        <m:d>
+          <m:dPr>
+            <m:begChr m:val="["/>
+            <m:endChr m:val="]"/>
+            <m:ctrlPr>
+              <w:rPr>
+                <w:rFonts w:ascii="Cambria Math" w:hAnsi="Cambria Math" w:cstheme="majorHAnsi"/>
+                <w:i/>
+              </w:rPr>
+            </m:ctrlPr>
+          </m:dPr>
+          <m:e>
+            <m:m>
+              <m:mPr>
+                <m:mcs>
+                  <m:mc>
+                    <m:mcPr>
+                      <m:count m:val="1"/>
+                      <m:mcJc m:val="center"/>
+                    </m:mcPr>
+                  </m:mc>
+                </m:mcs>
+                <m:ctrlPr>
+                  <w:rPr>
+                    <w:rFonts w:ascii="Cambria Math" w:hAnsi="Cambria Math" w:cstheme="majorHAnsi"/>
+                    <w:i/>
+                  </w:rPr>
+                </m:ctrlPr>
+              </m:mPr>
+              <m:mr>
+                <m:e>
+                  <m:sSub>
+                    <m:sSubPr>
+                      <m:ctrlPr>
+                        <w:rPr>
+                          <w:rFonts w:ascii="Cambria Math" w:hAnsi="Cambria Math" w:cstheme="majorHAnsi"/>
+                          <w:i/>
+                        </w:rPr>
+                      </m:ctrlPr>
+                    </m:sSubPr>
+                    <m:e>
+                      <m:r>
+                        <w:rPr>
+                          <w:rFonts w:ascii="Cambria Math" w:hAnsi="Cambria Math" w:cstheme="majorHAnsi"/>
+                        </w:rPr>
+                        <m:t>k</m:t>
+                      </m:r>
+                    </m:e>
+                    <m:sub>
+                      <m:r>
+                        <w:rPr>
+                          <w:rFonts w:ascii="Cambria Math" w:hAnsi="Cambria Math" w:cstheme="majorHAnsi"/>
+                        </w:rPr>
+                        <m:t>x</m:t>
+                      </m:r>
+                    </m:sub>
+                  </m:sSub>
+                </m:e>
+              </m:mr>
+              <m:mr>
+                <m:e>
+                  <m:sSub>
+                    <m:sSubPr>
+                      <m:ctrlPr>
+                        <w:rPr>
+                          <w:rFonts w:ascii="Cambria Math" w:hAnsi="Cambria Math" w:cstheme="majorHAnsi"/>
+                          <w:i/>
+                        </w:rPr>
+                      </m:ctrlPr>
+                    </m:sSubPr>
+                    <m:e>
+                      <m:r>
+                        <w:rPr>
+                          <w:rFonts w:ascii="Cambria Math" w:hAnsi="Cambria Math" w:cstheme="majorHAnsi"/>
+                        </w:rPr>
+                        <m:t>k</m:t>
+                      </m:r>
+                    </m:e>
+                    <m:sub>
+                      <m:r>
+                        <w:rPr>
+                          <w:rFonts w:ascii="Cambria Math" w:hAnsi="Cambria Math" w:cstheme="majorHAnsi"/>
+                        </w:rPr>
+                        <m:t>y</m:t>
+                      </m:r>
+                    </m:sub>
+                  </m:sSub>
+                </m:e>
+              </m:mr>
+              <m:mr>
+                <m:e>
+                  <m:sSub>
+                    <m:sSubPr>
+                      <m:ctrlPr>
+                        <w:rPr>
+                          <w:rFonts w:ascii="Cambria Math" w:hAnsi="Cambria Math" w:cstheme="majorHAnsi"/>
+                          <w:i/>
+                        </w:rPr>
+                      </m:ctrlPr>
+                    </m:sSubPr>
+                    <m:e>
+                      <m:r>
+                        <w:rPr>
+                          <w:rFonts w:ascii="Cambria Math" w:hAnsi="Cambria Math" w:cstheme="majorHAnsi"/>
+                        </w:rPr>
+                        <m:t>k</m:t>
+                      </m:r>
+                    </m:e>
+                    <m:sub>
+                      <m:r>
+                        <w:rPr>
+                          <w:rFonts w:ascii="Cambria Math" w:hAnsi="Cambria Math" w:cstheme="majorHAnsi"/>
+                        </w:rPr>
+                        <m:t>xy</m:t>
+                      </m:r>
+                    </m:sub>
+                  </m:sSub>
+                </m:e>
+              </m:mr>
+            </m:m>
+          </m:e>
+        </m:d>
+        <m:r>
+          <w:rPr>
+            <w:rFonts w:ascii="Cambria Math" w:hAnsi="Cambria Math" w:cstheme="majorHAnsi"/>
+          </w:rPr>
+          <m:t>=</m:t>
+        </m:r>
+        <m:d>
+          <m:dPr>
+            <m:begChr m:val="["/>
+            <m:endChr m:val="]"/>
+            <m:ctrlPr>
+              <w:rPr>
+                <w:rFonts w:ascii="Cambria Math" w:hAnsi="Cambria Math" w:cstheme="majorHAnsi"/>
+                <w:i/>
+              </w:rPr>
+            </m:ctrlPr>
+          </m:dPr>
+          <m:e>
+            <m:m>
+              <m:mPr>
+                <m:mcs>
+                  <m:mc>
+                    <m:mcPr>
+                      <m:count m:val="1"/>
+                      <m:mcJc m:val="center"/>
+                    </m:mcPr>
+                  </m:mc>
+                </m:mcs>
+                <m:ctrlPr>
+                  <w:rPr>
+                    <w:rFonts w:ascii="Cambria Math" w:hAnsi="Cambria Math" w:cstheme="majorHAnsi"/>
+                    <w:i/>
+                  </w:rPr>
+                </m:ctrlPr>
+              </m:mPr>
+              <m:mr>
+                <m:e>
+                  <m:r>
+                    <w:rPr>
+                      <w:rFonts w:ascii="Cambria Math" w:hAnsi="Cambria Math" w:cstheme="majorHAnsi"/>
+                    </w:rPr>
+                    <m:t>-4.690</m:t>
+                  </m:r>
+                </m:e>
+              </m:mr>
+              <m:mr>
+                <m:e>
+                  <m:r>
+                    <w:rPr>
+                      <w:rFonts w:ascii="Cambria Math" w:hAnsi="Cambria Math" w:cstheme="majorHAnsi"/>
+                    </w:rPr>
+                    <m:t>-0.763</m:t>
+                  </m:r>
+                </m:e>
+              </m:mr>
+              <m:mr>
+                <m:e>
+                  <m:r>
+                    <w:rPr>
+                      <w:rFonts w:ascii="Cambria Math" w:hAnsi="Cambria Math" w:cstheme="majorHAnsi"/>
+                    </w:rPr>
+                    <m:t>2.652</m:t>
+                  </m:r>
+                </m:e>
+              </m:mr>
+            </m:m>
+          </m:e>
+        </m:d>
+        <m:r>
+          <w:rPr>
+            <w:rFonts w:ascii="Cambria Math" w:hAnsi="Cambria Math" w:cstheme="majorHAnsi"/>
+          </w:rPr>
+          <m:t xml:space="preserve"> 1/m </m:t>
+        </m:r>
+      </m:oMath>
+    </w:p>
+    <w:p>
+      <w:pPr>
+        <w:rPr>
+          <w:rFonts w:asciiTheme="majorHAnsi" w:eastAsiaTheme="minorEastAsia" w:hAnsiTheme="majorHAnsi" w:cstheme="majorHAnsi"/>
+        </w:rPr>
+      </w:pPr>
+      <w:r>
+        <w:rPr>
+          <w:rFonts w:asciiTheme="majorHAnsi" w:eastAsiaTheme="minorEastAsia" w:hAnsiTheme="majorHAnsi" w:cstheme="majorHAnsi"/>
+        </w:rPr>
+        <w:t xml:space="preserve">Q2) </w:t>
+      </w:r>
+      <w:r>
+        <w:rPr>
+          <w:rFonts w:asciiTheme="majorHAnsi" w:eastAsiaTheme="minorEastAsia" w:hAnsiTheme="majorHAnsi" w:cstheme="majorHAnsi"/>
+        </w:rPr>
+        <w:t xml:space="preserve">The laminate </w:t>
+      </w:r>
+      <w:r>
+        <w:rPr>
+          <w:rFonts w:asciiTheme="majorHAnsi" w:eastAsiaTheme="minorEastAsia" w:hAnsiTheme="majorHAnsi" w:cstheme="majorHAnsi"/>
+        </w:rPr>
+        <w:t>represents</w:t>
+      </w:r>
+      <w:r>
+        <w:rPr>
+          <w:rFonts w:asciiTheme="majorHAnsi" w:eastAsiaTheme="minorEastAsia" w:hAnsiTheme="majorHAnsi" w:cstheme="majorHAnsi"/>
+        </w:rPr>
+        <w:t xml:space="preserve"> a cantilever beam with </w:t>
+      </w:r>
+      <m:oMath>
+        <m:r>
+          <w:rPr>
+            <w:rFonts w:ascii="Cambria Math" w:eastAsiaTheme="minorEastAsia" w:hAnsi="Cambria Math" w:cstheme="majorHAnsi"/>
+          </w:rPr>
+          <m:t>l=2m</m:t>
+        </m:r>
+      </m:oMath>
+      <w:r>
+        <w:rPr>
+          <w:rFonts w:asciiTheme="majorHAnsi" w:eastAsiaTheme="minorEastAsia" w:hAnsiTheme="majorHAnsi" w:cstheme="majorHAnsi"/>
+        </w:rPr>
+        <w:t xml:space="preserve"> with negligible width. </w:t>
+      </w:r>
+      <w:r>
+        <w:rPr>
+          <w:rFonts w:asciiTheme="majorHAnsi" w:eastAsiaTheme="minorEastAsia" w:hAnsiTheme="majorHAnsi" w:cstheme="majorHAnsi"/>
+        </w:rPr>
+        <w:t xml:space="preserve">Assuming </w:t>
+      </w:r>
+      <m:oMath>
+        <m:sSub>
+          <m:sSubPr>
+            <m:ctrlPr>
+              <w:rPr>
+                <w:rFonts w:ascii="Cambria Math" w:hAnsi="Cambria Math" w:cstheme="majorHAnsi"/>
+                <w:i/>
+              </w:rPr>
+            </m:ctrlPr>
+          </m:sSubPr>
+          <m:e>
+            <m:r>
+              <w:rPr>
+                <w:rFonts w:ascii="Cambria Math" w:hAnsi="Cambria Math" w:cstheme="majorHAnsi"/>
+              </w:rPr>
+              <m:t>k</m:t>
+            </m:r>
+          </m:e>
+          <m:sub>
+            <m:r>
+              <w:rPr>
+                <w:rFonts w:ascii="Cambria Math" w:hAnsi="Cambria Math" w:cstheme="majorHAnsi"/>
+              </w:rPr>
+              <m:t>y</m:t>
+            </m:r>
+          </m:sub>
+        </m:sSub>
+        <m:r>
+          <w:rPr>
+            <w:rFonts w:ascii="Cambria Math" w:hAnsi="Cambria Math" w:cstheme="majorHAnsi"/>
+          </w:rPr>
+          <m:t xml:space="preserve">= </m:t>
+        </m:r>
+        <m:sSub>
+          <m:sSubPr>
+            <m:ctrlPr>
+              <w:rPr>
+                <w:rFonts w:ascii="Cambria Math" w:hAnsi="Cambria Math" w:cstheme="majorHAnsi"/>
+                <w:i/>
+              </w:rPr>
+            </m:ctrlPr>
+          </m:sSubPr>
+          <m:e>
+            <m:r>
+              <w:rPr>
+                <w:rFonts w:ascii="Cambria Math" w:hAnsi="Cambria Math" w:cstheme="majorHAnsi"/>
+              </w:rPr>
+              <m:t>k</m:t>
+            </m:r>
+          </m:e>
+          <m:sub>
+            <m:r>
+              <w:rPr>
+                <w:rFonts w:ascii="Cambria Math" w:hAnsi="Cambria Math" w:cstheme="majorHAnsi"/>
+              </w:rPr>
+              <m:t>xy</m:t>
+            </m:r>
+          </m:sub>
+        </m:sSub>
+        <m:r>
+          <w:rPr>
+            <w:rFonts w:ascii="Cambria Math" w:hAnsi="Cambria Math" w:cstheme="majorHAnsi"/>
+          </w:rPr>
+          <m:t>=0</m:t>
+        </m:r>
+        <m:f>
+          <m:fPr>
+            <m:ctrlPr>
+              <w:rPr>
+                <w:rFonts w:ascii="Cambria Math" w:hAnsi="Cambria Math" w:cstheme="majorHAnsi"/>
+                <w:i/>
+              </w:rPr>
+            </m:ctrlPr>
+          </m:fPr>
+          <m:num>
+            <m:r>
+              <w:rPr>
+                <w:rFonts w:ascii="Cambria Math" w:hAnsi="Cambria Math" w:cstheme="majorHAnsi"/>
+              </w:rPr>
+              <m:t>1</m:t>
+            </m:r>
+          </m:num>
+          <m:den>
+            <m:r>
+              <w:rPr>
+                <w:rFonts w:ascii="Cambria Math" w:hAnsi="Cambria Math" w:cstheme="majorHAnsi"/>
+              </w:rPr>
+              <m:t>m</m:t>
+            </m:r>
+          </m:den>
+        </m:f>
+      </m:oMath>
+      <w:r>
+        <w:rPr>
+          <w:rFonts w:asciiTheme="majorHAnsi" w:eastAsiaTheme="minorEastAsia" w:hAnsiTheme="majorHAnsi" w:cstheme="majorHAnsi"/>
+        </w:rPr>
+        <w:t xml:space="preserve"> </w:t>
+      </w:r>
+      <w:r>
+        <w:rPr>
+          <w:rFonts w:asciiTheme="majorHAnsi" w:eastAsiaTheme="minorEastAsia" w:hAnsiTheme="majorHAnsi" w:cstheme="majorHAnsi"/>
+        </w:rPr>
+        <w:t>the deflection of the beam with no forces applied is</w:t>
+      </w:r>
+      <w:r>
+        <w:rPr>
+          <w:rFonts w:asciiTheme="majorHAnsi" w:eastAsiaTheme="minorEastAsia" w:hAnsiTheme="majorHAnsi" w:cstheme="majorHAnsi"/>
+        </w:rPr>
+        <w:t xml:space="preserve">: </w:t>
+      </w:r>
+    </w:p>
+    <w:p>
+      <w:pPr>
+        <w:jc w:val="center"/>
+        <w:rPr>
+          <w:rFonts w:asciiTheme="majorHAnsi" w:eastAsiaTheme="minorEastAsia" w:hAnsiTheme="majorHAnsi" w:cstheme="majorHAnsi"/>
+          <w:i/>
+        </w:rPr>
+      </w:pPr>
+      <m:oMath>
+        <m:r>
+          <w:rPr>
+            <w:rFonts w:ascii="Cambria Math" w:eastAsiaTheme="minorEastAsia" w:hAnsi="Cambria Math" w:cstheme="majorHAnsi"/>
+          </w:rPr>
+          <m:t>δ</m:t>
+        </m:r>
+        <m:r>
+          <w:rPr>
+            <w:rFonts w:ascii="Cambria Math" w:eastAsiaTheme="minorEastAsia" w:hAnsi="Cambria Math" w:cstheme="majorHAnsi"/>
+          </w:rPr>
+          <m:t>=</m:t>
+        </m:r>
+        <m:f>
+          <m:fPr>
+            <m:ctrlPr>
+              <w:rPr>
+                <w:rFonts w:ascii="Cambria Math" w:eastAsiaTheme="minorEastAsia" w:hAnsi="Cambria Math" w:cstheme="majorHAnsi"/>
+                <w:i/>
+              </w:rPr>
+            </m:ctrlPr>
+          </m:fPr>
+          <m:num>
+            <m:sSub>
+              <m:sSubPr>
+                <m:ctrlPr>
+                  <w:rPr>
+                    <w:rFonts w:ascii="Cambria Math" w:eastAsiaTheme="minorEastAsia" w:hAnsi="Cambria Math" w:cstheme="majorHAnsi"/>
+                    <w:i/>
+                  </w:rPr>
+                </m:ctrlPr>
+              </m:sSubPr>
+              <m:e>
+                <m:r>
+                  <w:rPr>
+                    <w:rFonts w:ascii="Cambria Math" w:eastAsiaTheme="minorEastAsia" w:hAnsi="Cambria Math" w:cstheme="majorHAnsi"/>
+                  </w:rPr>
+                  <m:t>M</m:t>
+                </m:r>
+              </m:e>
+              <m:sub>
+                <m:r>
+                  <w:rPr>
+                    <w:rFonts w:ascii="Cambria Math" w:eastAsiaTheme="minorEastAsia" w:hAnsi="Cambria Math" w:cstheme="majorHAnsi"/>
+                  </w:rPr>
+                  <m:t>0</m:t>
+                </m:r>
+              </m:sub>
+            </m:sSub>
+            <m:sSup>
+              <m:sSupPr>
+                <m:ctrlPr>
+                  <w:rPr>
+                    <w:rFonts w:ascii="Cambria Math" w:eastAsiaTheme="minorEastAsia" w:hAnsi="Cambria Math" w:cstheme="majorHAnsi"/>
+                    <w:i/>
+                  </w:rPr>
+                </m:ctrlPr>
+              </m:sSupPr>
+              <m:e>
+                <m:r>
+                  <w:rPr>
+                    <w:rFonts w:ascii="Cambria Math" w:eastAsiaTheme="minorEastAsia" w:hAnsi="Cambria Math" w:cstheme="majorHAnsi"/>
+                  </w:rPr>
+                  <m:t>L</m:t>
+                </m:r>
+              </m:e>
+              <m:sup>
+                <m:r>
+                  <w:rPr>
+                    <w:rFonts w:ascii="Cambria Math" w:eastAsiaTheme="minorEastAsia" w:hAnsi="Cambria Math" w:cstheme="majorHAnsi"/>
+                  </w:rPr>
+                  <m:t>2</m:t>
+                </m:r>
+              </m:sup>
+            </m:sSup>
+            <m:ctrlPr>
+              <w:rPr>
+                <w:rFonts w:ascii="Cambria Math" w:hAnsi="Cambria Math" w:cstheme="majorHAnsi"/>
+                <w:i/>
+                <w:iCs/>
+              </w:rPr>
+            </m:ctrlPr>
+          </m:num>
+          <m:den>
+            <m:r>
+              <w:rPr>
+                <w:rFonts w:ascii="Cambria Math" w:hAnsi="Cambria Math" w:cstheme="majorHAnsi"/>
+              </w:rPr>
+              <m:t>2EI</m:t>
+            </m:r>
+          </m:den>
+        </m:f>
+      </m:oMath>
+      <w:r>
+        <w:rPr>
+          <w:rFonts w:asciiTheme="majorHAnsi" w:hAnsiTheme="majorHAnsi" w:cstheme="majorHAnsi"/>
           <w:i/>
           <w:iCs/>
         </w:rPr>
-      </w:pPr>
+        <w:t xml:space="preserve"> </w:t>
+      </w:r>
       <w:r>
         <w:rPr>
           <w:rFonts w:asciiTheme="majorHAnsi" w:hAnsiTheme="majorHAnsi" w:cstheme="majorHAnsi"/>
           <w:i/>
           <w:iCs/>
         </w:rPr>
-        <w:t xml:space="preserve">Q1) </w:t>
-      </w:r>
+        <w:tab/>
+      </w:r>
+      <w:r>
+        <w:rPr>
+          <w:rFonts w:asciiTheme="majorHAnsi" w:hAnsiTheme="majorHAnsi" w:cstheme="majorHAnsi"/>
+          <w:i/>
+          <w:iCs/>
+        </w:rPr>
+        <w:tab/>
+      </w:r>
+      <m:oMath>
+        <m:r>
+          <w:rPr>
+            <w:rFonts w:ascii="Cambria Math" w:eastAsiaTheme="minorEastAsia" w:hAnsi="Cambria Math" w:cstheme="majorHAnsi"/>
+          </w:rPr>
+          <m:t>k</m:t>
+        </m:r>
+        <m:r>
+          <w:rPr>
+            <w:rFonts w:ascii="Cambria Math" w:eastAsiaTheme="minorEastAsia" w:hAnsi="Cambria Math" w:cstheme="majorHAnsi"/>
+          </w:rPr>
+          <m:t>=</m:t>
+        </m:r>
+        <m:f>
+          <m:fPr>
+            <m:ctrlPr>
+              <w:rPr>
+                <w:rFonts w:ascii="Cambria Math" w:eastAsiaTheme="minorEastAsia" w:hAnsi="Cambria Math" w:cstheme="majorHAnsi"/>
+                <w:i/>
+              </w:rPr>
+            </m:ctrlPr>
+          </m:fPr>
+          <m:num>
+            <m:r>
+              <w:rPr>
+                <w:rFonts w:ascii="Cambria Math" w:eastAsiaTheme="minorEastAsia" w:hAnsi="Cambria Math" w:cstheme="majorHAnsi"/>
+              </w:rPr>
+              <m:t>M</m:t>
+            </m:r>
+            <m:ctrlPr>
+              <w:rPr>
+                <w:rFonts w:ascii="Cambria Math" w:hAnsi="Cambria Math" w:cstheme="majorHAnsi"/>
+                <w:i/>
+                <w:iCs/>
+              </w:rPr>
+            </m:ctrlPr>
+          </m:num>
+          <m:den>
+            <m:r>
+              <w:rPr>
+                <w:rFonts w:ascii="Cambria Math" w:hAnsi="Cambria Math" w:cstheme="majorHAnsi"/>
+              </w:rPr>
+              <m:t>EI</m:t>
+            </m:r>
+          </m:den>
+        </m:f>
+      </m:oMath>
+    </w:p>
+    <w:p>
+      <w:pPr>
+        <w:rPr>
+          <w:rFonts w:asciiTheme="majorHAnsi" w:hAnsiTheme="majorHAnsi" w:cstheme="majorHAnsi"/>
+          <w:iCs/>
+          <w:sz w:val="20"/>
+          <w:szCs w:val="20"/>
+        </w:rPr>
+      </w:pPr>
+      <m:oMathPara>
+        <m:oMath>
+          <m:r>
+            <w:rPr>
+              <w:rFonts w:ascii="Cambria Math" w:eastAsiaTheme="minorEastAsia" w:hAnsi="Cambria Math" w:cstheme="majorHAnsi"/>
+            </w:rPr>
+            <m:t>δ=</m:t>
+          </m:r>
+          <m:f>
+            <m:fPr>
+              <m:ctrlPr>
+                <w:rPr>
+                  <w:rFonts w:ascii="Cambria Math" w:eastAsiaTheme="minorEastAsia" w:hAnsi="Cambria Math" w:cstheme="majorHAnsi"/>
+                  <w:i/>
+                </w:rPr>
+              </m:ctrlPr>
+            </m:fPr>
+            <m:num>
+              <m:sSub>
+                <m:sSubPr>
+                  <m:ctrlPr>
+                    <w:rPr>
+                      <w:rFonts w:ascii="Cambria Math" w:eastAsiaTheme="minorEastAsia" w:hAnsi="Cambria Math" w:cstheme="majorHAnsi"/>
+                      <w:i/>
+                    </w:rPr>
+                  </m:ctrlPr>
+                </m:sSubPr>
+                <m:e>
+                  <m:r>
+                    <w:rPr>
+                      <w:rFonts w:ascii="Cambria Math" w:eastAsiaTheme="minorEastAsia" w:hAnsi="Cambria Math" w:cstheme="majorHAnsi"/>
+                    </w:rPr>
+                    <m:t>k</m:t>
+                  </m:r>
+                </m:e>
+                <m:sub>
+                  <m:r>
+                    <w:rPr>
+                      <w:rFonts w:ascii="Cambria Math" w:eastAsiaTheme="minorEastAsia" w:hAnsi="Cambria Math" w:cstheme="majorHAnsi"/>
+                    </w:rPr>
+                    <m:t>x</m:t>
+                  </m:r>
+                </m:sub>
+              </m:sSub>
+              <m:sSup>
+                <m:sSupPr>
+                  <m:ctrlPr>
+                    <w:rPr>
+                      <w:rFonts w:ascii="Cambria Math" w:eastAsiaTheme="minorEastAsia" w:hAnsi="Cambria Math" w:cstheme="majorHAnsi"/>
+                      <w:i/>
+                    </w:rPr>
+                  </m:ctrlPr>
+                </m:sSupPr>
+                <m:e>
+                  <m:r>
+                    <w:rPr>
+                      <w:rFonts w:ascii="Cambria Math" w:eastAsiaTheme="minorEastAsia" w:hAnsi="Cambria Math" w:cstheme="majorHAnsi"/>
+                    </w:rPr>
+                    <m:t>L</m:t>
+                  </m:r>
+                </m:e>
+                <m:sup>
+                  <m:r>
+                    <w:rPr>
+                      <w:rFonts w:ascii="Cambria Math" w:eastAsiaTheme="minorEastAsia" w:hAnsi="Cambria Math" w:cstheme="majorHAnsi"/>
+                    </w:rPr>
+                    <m:t>2</m:t>
+                  </m:r>
+                </m:sup>
+              </m:sSup>
+              <m:ctrlPr>
+                <w:rPr>
+                  <w:rFonts w:ascii="Cambria Math" w:hAnsi="Cambria Math" w:cstheme="majorHAnsi"/>
+                  <w:i/>
+                  <w:iCs/>
+                </w:rPr>
+              </m:ctrlPr>
+            </m:num>
+            <m:den>
+              <m:r>
+                <w:rPr>
+                  <w:rFonts w:ascii="Cambria Math" w:hAnsi="Cambria Math" w:cstheme="majorHAnsi"/>
+                </w:rPr>
+                <m:t>2</m:t>
+              </m:r>
+            </m:den>
+          </m:f>
+          <m:r>
+            <w:rPr>
+              <w:rFonts w:ascii="Cambria Math" w:eastAsiaTheme="minorEastAsia" w:hAnsi="Cambria Math" w:cstheme="majorHAnsi"/>
+            </w:rPr>
+            <m:t>=</m:t>
+          </m:r>
+          <m:r>
+            <w:rPr>
+              <w:rFonts w:ascii="Cambria Math" w:eastAsiaTheme="minorEastAsia" w:hAnsi="Cambria Math" w:cstheme="majorHAnsi"/>
+            </w:rPr>
+            <m:t xml:space="preserve"> </m:t>
+          </m:r>
+          <m:f>
+            <m:fPr>
+              <m:ctrlPr>
+                <w:rPr>
+                  <w:rFonts w:ascii="Cambria Math" w:eastAsiaTheme="minorEastAsia" w:hAnsi="Cambria Math" w:cstheme="majorHAnsi"/>
+                  <w:i/>
+                </w:rPr>
+              </m:ctrlPr>
+            </m:fPr>
+            <m:num>
+              <m:r>
+                <w:rPr>
+                  <w:rFonts w:ascii="Cambria Math" w:eastAsiaTheme="minorEastAsia" w:hAnsi="Cambria Math" w:cstheme="majorHAnsi"/>
+                </w:rPr>
+                <m:t>-</m:t>
+              </m:r>
+              <m:sSup>
+                <m:sSupPr>
+                  <m:ctrlPr>
+                    <w:rPr>
+                      <w:rFonts w:ascii="Cambria Math" w:eastAsiaTheme="minorEastAsia" w:hAnsi="Cambria Math" w:cstheme="majorHAnsi"/>
+                      <w:i/>
+                    </w:rPr>
+                  </m:ctrlPr>
+                </m:sSupPr>
+                <m:e>
+                  <m:r>
+                    <w:rPr>
+                      <w:rFonts w:ascii="Cambria Math" w:eastAsiaTheme="minorEastAsia" w:hAnsi="Cambria Math" w:cstheme="majorHAnsi"/>
+                    </w:rPr>
+                    <m:t>4.69*2</m:t>
+                  </m:r>
+                </m:e>
+                <m:sup>
+                  <m:r>
+                    <w:rPr>
+                      <w:rFonts w:ascii="Cambria Math" w:eastAsiaTheme="minorEastAsia" w:hAnsi="Cambria Math" w:cstheme="majorHAnsi"/>
+                    </w:rPr>
+                    <m:t>2</m:t>
+                  </m:r>
+                </m:sup>
+              </m:sSup>
+              <m:ctrlPr>
+                <w:rPr>
+                  <w:rFonts w:ascii="Cambria Math" w:hAnsi="Cambria Math" w:cstheme="majorHAnsi"/>
+                  <w:i/>
+                  <w:iCs/>
+                </w:rPr>
+              </m:ctrlPr>
+            </m:num>
+            <m:den>
+              <m:r>
+                <w:rPr>
+                  <w:rFonts w:ascii="Cambria Math" w:hAnsi="Cambria Math" w:cstheme="majorHAnsi"/>
+                </w:rPr>
+                <m:t>2</m:t>
+              </m:r>
+            </m:den>
+          </m:f>
+          <m:r>
+            <w:rPr>
+              <w:rFonts w:ascii="Cambria Math" w:eastAsiaTheme="minorEastAsia" w:hAnsi="Cambria Math" w:cstheme="majorHAnsi"/>
+            </w:rPr>
+            <m:t>= -9.38 m</m:t>
+          </m:r>
+          <m:r>
+            <w:rPr>
+              <w:rFonts w:ascii="Cambria Math" w:eastAsiaTheme="minorEastAsia" w:hAnsi="Cambria Math" w:cstheme="majorHAnsi"/>
+            </w:rPr>
+            <m:t xml:space="preserve"> </m:t>
+          </m:r>
+        </m:oMath>
+      </m:oMathPara>
+    </w:p>
+    <w:p>
+      <w:pPr>
+        <w:rPr>
+          <w:rFonts w:asciiTheme="majorHAnsi" w:hAnsiTheme="majorHAnsi" w:cstheme="majorHAnsi"/>
+        </w:rPr>
+      </w:pPr>
+      <w:r>
+        <w:rPr>
+          <w:rFonts w:asciiTheme="majorHAnsi" w:hAnsiTheme="majorHAnsi" w:cstheme="majorHAnsi"/>
+        </w:rPr>
+        <w:t>Q3)</w:t>
+      </w:r>
+      <w:r>
+        <w:rPr>
+          <w:rFonts w:asciiTheme="majorHAnsi" w:hAnsiTheme="majorHAnsi" w:cstheme="majorHAnsi"/>
+        </w:rPr>
+        <w:t xml:space="preserve"> Figure 1 illustrate the thickness stress distribution </w:t>
+      </w:r>
+      <w:r>
+        <w:rPr>
+          <w:rFonts w:asciiTheme="majorHAnsi" w:hAnsiTheme="majorHAnsi" w:cstheme="majorHAnsi"/>
+        </w:rPr>
+        <w:t>in the laminate configuration in the (x, y) coordinate system.</w:t>
+      </w:r>
+    </w:p>
+    <w:p>
+      <w:pPr>
+        <w:jc w:val="center"/>
+        <w:rPr>
+          <w:rFonts w:asciiTheme="majorHAnsi" w:hAnsiTheme="majorHAnsi" w:cstheme="majorHAnsi"/>
+        </w:rPr>
+      </w:pPr>
+      <w:r>
+        <w:rPr>
+          <w:rFonts w:asciiTheme="majorHAnsi" w:hAnsiTheme="majorHAnsi" w:cstheme="majorHAnsi"/>
+        </w:rPr>
+        <w:drawing>
+          <wp:inline distT="0" distB="0" distL="0" distR="0" wp14:anchorId="2BE37429" wp14:editId="77B978EA">
+            <wp:extent cx="5667375" cy="3760741"/>
+            <wp:effectExtent l="0" t="0" r="0" b="0"/>
+            <wp:docPr id="1" name="Picture 1"/>
+            <wp:cNvGraphicFramePr>
+              <a:graphicFrameLocks xmlns:a="http://schemas.openxmlformats.org/drawingml/2006/main" noChangeAspect="1"/>
+            </wp:cNvGraphicFramePr>
+            <a:graphic xmlns:a="http://schemas.openxmlformats.org/drawingml/2006/main">
+              <a:graphicData uri="http://schemas.openxmlformats.org/drawingml/2006/picture">
+                <pic:pic xmlns:pic="http://schemas.openxmlformats.org/drawingml/2006/picture">
+                  <pic:nvPicPr>
+                    <pic:cNvPr id="1" name=""/>
+                    <pic:cNvPicPr/>
+                  </pic:nvPicPr>
+                  <pic:blipFill>
+                    <a:blip r:embed="rId7"/>
+                    <a:stretch>
+                      <a:fillRect/>
+                    </a:stretch>
+                  </pic:blipFill>
+                  <pic:spPr>
+                    <a:xfrm>
+                      <a:off x="0" y="0"/>
+                      <a:ext cx="5670015" cy="3762493"/>
+                    </a:xfrm>
+                    <a:prstGeom prst="rect">
+                      <a:avLst/>
+                    </a:prstGeom>
+                  </pic:spPr>
+                </pic:pic>
+              </a:graphicData>
+            </a:graphic>
+          </wp:inline>
+        </w:drawing>
+      </w:r>
+    </w:p>
+    <w:p>
+      <w:pPr>
+        <w:jc w:val="center"/>
+        <w:rPr>
+          <w:rFonts w:asciiTheme="majorHAnsi" w:hAnsiTheme="majorHAnsi" w:cstheme="majorHAnsi"/>
+        </w:rPr>
+      </w:pPr>
     </w:p>
     <w:sectPr>
-      <w:headerReference w:type="default" r:id="rId7"/>
-      <w:footerReference w:type="default" r:id="rId8"/>
+      <w:headerReference w:type="default" r:id="rId8"/>
+      <w:footerReference w:type="default" r:id="rId9"/>
       <w:type w:val="continuous"/>
       <w:pgSz w:w="11906" w:h="16838"/>
       <w:pgMar w:top="720" w:right="720" w:bottom="720" w:left="720" w:header="708" w:footer="708" w:gutter="0"/>

</xml_diff>

<commit_message>
solved max stress and max strain at each layer
</commit_message>
<xml_diff>
--- a/SESG6039 – Composites  CW3 - Abhinandan Thour.docx
+++ b/SESG6039 – Composites  CW3 - Abhinandan Thour.docx
@@ -645,13 +645,7 @@
                     <w:rPr>
                       <w:rFonts w:ascii="Cambria Math" w:hAnsi="Cambria Math" w:cstheme="majorHAnsi"/>
                     </w:rPr>
-                    <m:t>-</m:t>
-                  </m:r>
-                  <m:r>
-                    <w:rPr>
-                      <w:rFonts w:ascii="Cambria Math" w:hAnsi="Cambria Math" w:cstheme="majorHAnsi"/>
-                    </w:rPr>
-                    <m:t>0.001</m:t>
+                    <m:t>-0.001</m:t>
                   </m:r>
                 </m:e>
               </m:mr>
@@ -661,13 +655,7 @@
                     <w:rPr>
                       <w:rFonts w:ascii="Cambria Math" w:hAnsi="Cambria Math" w:cstheme="majorHAnsi"/>
                     </w:rPr>
-                    <m:t>-</m:t>
-                  </m:r>
-                  <m:r>
-                    <w:rPr>
-                      <w:rFonts w:ascii="Cambria Math" w:hAnsi="Cambria Math" w:cstheme="majorHAnsi"/>
-                    </w:rPr>
-                    <m:t>0.000</m:t>
+                    <m:t>-0.000</m:t>
                   </m:r>
                 </m:e>
               </m:mr>
@@ -678,13 +666,7 @@
           <w:rPr>
             <w:rFonts w:ascii="Cambria Math" w:hAnsi="Cambria Math" w:cstheme="majorHAnsi"/>
           </w:rPr>
-          <m:t xml:space="preserve"> </m:t>
-        </m:r>
-        <m:r>
-          <w:rPr>
-            <w:rFonts w:ascii="Cambria Math" w:hAnsi="Cambria Math" w:cstheme="majorHAnsi"/>
-          </w:rPr>
-          <m:t>m</m:t>
+          <m:t xml:space="preserve"> m</m:t>
         </m:r>
       </m:oMath>
       <w:r>
@@ -883,13 +865,7 @@
                     <w:rPr>
                       <w:rFonts w:ascii="Cambria Math" w:hAnsi="Cambria Math" w:cstheme="majorHAnsi"/>
                     </w:rPr>
-                    <m:t>-</m:t>
-                  </m:r>
-                  <m:r>
-                    <w:rPr>
-                      <w:rFonts w:ascii="Cambria Math" w:hAnsi="Cambria Math" w:cstheme="majorHAnsi"/>
-                    </w:rPr>
-                    <m:t>4.690</m:t>
+                    <m:t>-4.690</m:t>
                   </m:r>
                 </m:e>
               </m:mr>
@@ -899,13 +875,7 @@
                     <w:rPr>
                       <w:rFonts w:ascii="Cambria Math" w:hAnsi="Cambria Math" w:cstheme="majorHAnsi"/>
                     </w:rPr>
-                    <m:t>-</m:t>
-                  </m:r>
-                  <m:r>
-                    <w:rPr>
-                      <w:rFonts w:ascii="Cambria Math" w:hAnsi="Cambria Math" w:cstheme="majorHAnsi"/>
-                    </w:rPr>
-                    <m:t>0.763</m:t>
+                    <m:t>-0.763</m:t>
                   </m:r>
                 </m:e>
               </m:mr>
@@ -915,13 +885,7 @@
                     <w:rPr>
                       <w:rFonts w:ascii="Cambria Math" w:hAnsi="Cambria Math" w:cstheme="majorHAnsi"/>
                     </w:rPr>
-                    <m:t>2</m:t>
-                  </m:r>
-                  <m:r>
-                    <w:rPr>
-                      <w:rFonts w:ascii="Cambria Math" w:hAnsi="Cambria Math" w:cstheme="majorHAnsi"/>
-                    </w:rPr>
-                    <m:t>.652</m:t>
+                    <m:t>2.652</m:t>
                   </m:r>
                 </m:e>
               </m:mr>
@@ -932,19 +896,7 @@
           <w:rPr>
             <w:rFonts w:ascii="Cambria Math" w:hAnsi="Cambria Math" w:cstheme="majorHAnsi"/>
           </w:rPr>
-          <m:t xml:space="preserve"> 1/</m:t>
-        </m:r>
-        <m:r>
-          <w:rPr>
-            <w:rFonts w:ascii="Cambria Math" w:hAnsi="Cambria Math" w:cstheme="majorHAnsi"/>
-          </w:rPr>
-          <m:t>m</m:t>
-        </m:r>
-        <m:r>
-          <w:rPr>
-            <w:rFonts w:ascii="Cambria Math" w:hAnsi="Cambria Math" w:cstheme="majorHAnsi"/>
-          </w:rPr>
-          <m:t xml:space="preserve"> </m:t>
+          <m:t xml:space="preserve"> 1/m </m:t>
         </m:r>
       </m:oMath>
     </w:p>
@@ -1577,6 +1529,1261 @@
         </w:drawing>
       </w:r>
     </w:p>
+    <w:p>
+      <w:pPr>
+        <w:rPr>
+          <w:rFonts w:asciiTheme="majorHAnsi" w:hAnsiTheme="majorHAnsi" w:cstheme="majorHAnsi"/>
+        </w:rPr>
+      </w:pPr>
+      <w:r>
+        <w:rPr>
+          <w:rFonts w:asciiTheme="majorHAnsi" w:hAnsiTheme="majorHAnsi" w:cstheme="majorHAnsi"/>
+        </w:rPr>
+        <w:t>Q5)</w:t>
+      </w:r>
+    </w:p>
+    <w:p>
+      <w:pPr>
+        <w:pStyle w:val="ListParagraph"/>
+        <w:numPr>
+          <w:ilvl w:val="0"/>
+          <w:numId w:val="3"/>
+        </w:numPr>
+        <w:rPr>
+          <w:rFonts w:asciiTheme="majorHAnsi" w:hAnsiTheme="majorHAnsi" w:cstheme="majorHAnsi"/>
+        </w:rPr>
+      </w:pPr>
+      <w:r>
+        <w:rPr>
+          <w:rFonts w:asciiTheme="majorHAnsi" w:hAnsiTheme="majorHAnsi" w:cstheme="majorHAnsi"/>
+        </w:rPr>
+        <w:t>Maximum Stress Theory</w:t>
+      </w:r>
+    </w:p>
+    <w:p>
+      <w:pPr>
+        <w:jc w:val="center"/>
+        <w:rPr>
+          <w:rFonts w:asciiTheme="majorHAnsi" w:eastAsiaTheme="minorEastAsia" w:hAnsiTheme="majorHAnsi" w:cstheme="majorHAnsi"/>
+          <w:iCs/>
+        </w:rPr>
+      </w:pPr>
+      <m:oMath>
+        <m:sSub>
+          <m:sSubPr>
+            <m:ctrlPr>
+              <w:rPr>
+                <w:rFonts w:ascii="Cambria Math" w:eastAsiaTheme="minorEastAsia" w:hAnsi="Cambria Math" w:cstheme="majorHAnsi"/>
+                <w:i/>
+                <w:iCs/>
+              </w:rPr>
+            </m:ctrlPr>
+          </m:sSubPr>
+          <m:e>
+            <m:r>
+              <w:rPr>
+                <w:rFonts w:ascii="Cambria Math" w:eastAsiaTheme="minorEastAsia" w:hAnsi="Cambria Math" w:cstheme="majorHAnsi"/>
+              </w:rPr>
+              <m:t>X</m:t>
+            </m:r>
+          </m:e>
+          <m:sub>
+            <m:r>
+              <w:rPr>
+                <w:rFonts w:ascii="Cambria Math" w:eastAsiaTheme="minorEastAsia" w:hAnsi="Cambria Math" w:cstheme="majorHAnsi"/>
+              </w:rPr>
+              <m:t>c</m:t>
+            </m:r>
+          </m:sub>
+        </m:sSub>
+        <m:r>
+          <w:rPr>
+            <w:rFonts w:ascii="Cambria Math" w:eastAsiaTheme="minorEastAsia" w:hAnsi="Cambria Math" w:cstheme="majorHAnsi"/>
+          </w:rPr>
+          <m:t>&gt;</m:t>
+        </m:r>
+        <m:sSub>
+          <m:sSubPr>
+            <m:ctrlPr>
+              <w:rPr>
+                <w:rFonts w:ascii="Cambria Math" w:hAnsi="Cambria Math" w:cstheme="majorHAnsi"/>
+                <w:i/>
+                <w:iCs/>
+              </w:rPr>
+            </m:ctrlPr>
+          </m:sSubPr>
+          <m:e>
+            <m:r>
+              <w:rPr>
+                <w:rFonts w:ascii="Cambria Math" w:hAnsi="Cambria Math" w:cstheme="majorHAnsi"/>
+              </w:rPr>
+              <m:t>σ</m:t>
+            </m:r>
+          </m:e>
+          <m:sub>
+            <m:r>
+              <w:rPr>
+                <w:rFonts w:ascii="Cambria Math" w:hAnsi="Cambria Math" w:cstheme="majorHAnsi"/>
+              </w:rPr>
+              <m:t>1</m:t>
+            </m:r>
+          </m:sub>
+        </m:sSub>
+        <m:r>
+          <w:rPr>
+            <w:rFonts w:ascii="Cambria Math" w:hAnsi="Cambria Math" w:cstheme="majorHAnsi"/>
+          </w:rPr>
+          <m:t>&gt;</m:t>
+        </m:r>
+        <m:sSub>
+          <m:sSubPr>
+            <m:ctrlPr>
+              <w:rPr>
+                <w:rFonts w:ascii="Cambria Math" w:hAnsi="Cambria Math" w:cstheme="majorHAnsi"/>
+                <w:i/>
+                <w:iCs/>
+              </w:rPr>
+            </m:ctrlPr>
+          </m:sSubPr>
+          <m:e>
+            <m:r>
+              <w:rPr>
+                <w:rFonts w:ascii="Cambria Math" w:hAnsi="Cambria Math" w:cstheme="majorHAnsi"/>
+              </w:rPr>
+              <m:t>X</m:t>
+            </m:r>
+          </m:e>
+          <m:sub>
+            <m:r>
+              <w:rPr>
+                <w:rFonts w:ascii="Cambria Math" w:hAnsi="Cambria Math" w:cstheme="majorHAnsi"/>
+              </w:rPr>
+              <m:t>t</m:t>
+            </m:r>
+          </m:sub>
+        </m:sSub>
+      </m:oMath>
+      <w:r>
+        <w:rPr>
+          <w:rFonts w:asciiTheme="majorHAnsi" w:eastAsiaTheme="minorEastAsia" w:hAnsiTheme="majorHAnsi" w:cstheme="majorHAnsi"/>
+          <w:iCs/>
+        </w:rPr>
+        <w:t xml:space="preserve"> </w:t>
+      </w:r>
+      <w:r>
+        <w:rPr>
+          <w:rFonts w:asciiTheme="majorHAnsi" w:eastAsiaTheme="minorEastAsia" w:hAnsiTheme="majorHAnsi" w:cstheme="majorHAnsi"/>
+          <w:iCs/>
+        </w:rPr>
+        <w:tab/>
+      </w:r>
+      <w:r>
+        <w:rPr>
+          <w:rFonts w:asciiTheme="majorHAnsi" w:eastAsiaTheme="minorEastAsia" w:hAnsiTheme="majorHAnsi" w:cstheme="majorHAnsi"/>
+          <w:iCs/>
+        </w:rPr>
+        <w:tab/>
+      </w:r>
+      <w:r>
+        <w:rPr>
+          <w:rFonts w:asciiTheme="majorHAnsi" w:eastAsiaTheme="minorEastAsia" w:hAnsiTheme="majorHAnsi" w:cstheme="majorHAnsi"/>
+          <w:iCs/>
+        </w:rPr>
+        <w:tab/>
+      </w:r>
+      <m:oMath>
+        <m:sSub>
+          <m:sSubPr>
+            <m:ctrlPr>
+              <w:rPr>
+                <w:rFonts w:ascii="Cambria Math" w:hAnsi="Cambria Math" w:cstheme="majorHAnsi"/>
+                <w:i/>
+                <w:iCs/>
+              </w:rPr>
+            </m:ctrlPr>
+          </m:sSubPr>
+          <m:e>
+            <m:r>
+              <w:rPr>
+                <w:rFonts w:ascii="Cambria Math" w:hAnsi="Cambria Math" w:cstheme="majorHAnsi"/>
+              </w:rPr>
+              <m:t>Y</m:t>
+            </m:r>
+          </m:e>
+          <m:sub>
+            <m:r>
+              <w:rPr>
+                <w:rFonts w:ascii="Cambria Math" w:hAnsi="Cambria Math" w:cstheme="majorHAnsi"/>
+              </w:rPr>
+              <m:t>t</m:t>
+            </m:r>
+          </m:sub>
+        </m:sSub>
+        <m:r>
+          <w:rPr>
+            <w:rFonts w:ascii="Cambria Math" w:eastAsiaTheme="minorEastAsia" w:hAnsi="Cambria Math" w:cstheme="majorHAnsi"/>
+          </w:rPr>
+          <m:t>&lt;</m:t>
+        </m:r>
+        <m:r>
+          <w:rPr>
+            <w:rFonts w:ascii="Cambria Math" w:eastAsiaTheme="minorEastAsia" w:hAnsi="Cambria Math" w:cstheme="majorHAnsi"/>
+          </w:rPr>
+          <m:t> </m:t>
+        </m:r>
+        <m:sSub>
+          <m:sSubPr>
+            <m:ctrlPr>
+              <w:rPr>
+                <w:rFonts w:ascii="Cambria Math" w:eastAsiaTheme="minorEastAsia" w:hAnsi="Cambria Math" w:cstheme="majorHAnsi"/>
+                <w:i/>
+                <w:iCs/>
+              </w:rPr>
+            </m:ctrlPr>
+          </m:sSubPr>
+          <m:e>
+            <m:r>
+              <w:rPr>
+                <w:rFonts w:ascii="Cambria Math" w:eastAsiaTheme="minorEastAsia" w:hAnsi="Cambria Math" w:cstheme="majorHAnsi"/>
+              </w:rPr>
+              <m:t>σ</m:t>
+            </m:r>
+          </m:e>
+          <m:sub>
+            <m:r>
+              <w:rPr>
+                <w:rFonts w:ascii="Cambria Math" w:eastAsiaTheme="minorEastAsia" w:hAnsi="Cambria Math" w:cstheme="majorHAnsi"/>
+              </w:rPr>
+              <m:t>2</m:t>
+            </m:r>
+          </m:sub>
+        </m:sSub>
+        <m:r>
+          <w:rPr>
+            <w:rFonts w:ascii="Cambria Math" w:eastAsiaTheme="minorEastAsia" w:hAnsi="Cambria Math" w:cstheme="majorHAnsi"/>
+          </w:rPr>
+          <m:t>&lt;</m:t>
+        </m:r>
+        <m:sSub>
+          <m:sSubPr>
+            <m:ctrlPr>
+              <w:rPr>
+                <w:rFonts w:ascii="Cambria Math" w:eastAsiaTheme="minorEastAsia" w:hAnsi="Cambria Math" w:cstheme="majorHAnsi"/>
+                <w:i/>
+                <w:iCs/>
+              </w:rPr>
+            </m:ctrlPr>
+          </m:sSubPr>
+          <m:e>
+            <m:r>
+              <w:rPr>
+                <w:rFonts w:ascii="Cambria Math" w:eastAsiaTheme="minorEastAsia" w:hAnsi="Cambria Math" w:cstheme="majorHAnsi"/>
+              </w:rPr>
+              <m:t>Y</m:t>
+            </m:r>
+          </m:e>
+          <m:sub>
+            <m:r>
+              <w:rPr>
+                <w:rFonts w:ascii="Cambria Math" w:eastAsiaTheme="minorEastAsia" w:hAnsi="Cambria Math" w:cstheme="majorHAnsi"/>
+              </w:rPr>
+              <m:t>c</m:t>
+            </m:r>
+          </m:sub>
+        </m:sSub>
+      </m:oMath>
+      <w:r>
+        <w:rPr>
+          <w:rFonts w:asciiTheme="majorHAnsi" w:eastAsiaTheme="minorEastAsia" w:hAnsiTheme="majorHAnsi" w:cstheme="majorHAnsi"/>
+          <w:iCs/>
+        </w:rPr>
+        <w:tab/>
+      </w:r>
+      <w:r>
+        <w:rPr>
+          <w:rFonts w:asciiTheme="majorHAnsi" w:eastAsiaTheme="minorEastAsia" w:hAnsiTheme="majorHAnsi" w:cstheme="majorHAnsi"/>
+          <w:iCs/>
+        </w:rPr>
+        <w:tab/>
+      </w:r>
+      <w:r>
+        <w:rPr>
+          <w:rFonts w:asciiTheme="majorHAnsi" w:eastAsiaTheme="minorEastAsia" w:hAnsiTheme="majorHAnsi" w:cstheme="majorHAnsi"/>
+          <w:iCs/>
+        </w:rPr>
+        <w:tab/>
+      </w:r>
+      <m:oMath>
+        <m:d>
+          <m:dPr>
+            <m:begChr m:val="|"/>
+            <m:endChr m:val="|"/>
+            <m:ctrlPr>
+              <w:rPr>
+                <w:rFonts w:ascii="Cambria Math" w:eastAsiaTheme="minorEastAsia" w:hAnsi="Cambria Math" w:cstheme="majorHAnsi"/>
+                <w:iCs/>
+              </w:rPr>
+            </m:ctrlPr>
+          </m:dPr>
+          <m:e>
+            <m:sSub>
+              <m:sSubPr>
+                <m:ctrlPr>
+                  <w:rPr>
+                    <w:rFonts w:ascii="Cambria Math" w:eastAsiaTheme="minorEastAsia" w:hAnsi="Cambria Math" w:cstheme="majorHAnsi"/>
+                    <w:iCs/>
+                  </w:rPr>
+                </m:ctrlPr>
+              </m:sSubPr>
+              <m:e>
+                <m:r>
+                  <m:rPr>
+                    <m:sty m:val="p"/>
+                  </m:rPr>
+                  <w:rPr>
+                    <w:rFonts w:ascii="Cambria Math" w:eastAsiaTheme="minorEastAsia" w:hAnsi="Cambria Math" w:cstheme="majorHAnsi"/>
+                  </w:rPr>
+                  <m:t>τ</m:t>
+                </m:r>
+              </m:e>
+              <m:sub>
+                <m:r>
+                  <m:rPr>
+                    <m:sty m:val="p"/>
+                  </m:rPr>
+                  <w:rPr>
+                    <w:rFonts w:ascii="Cambria Math" w:hAnsi="Cambria Math" w:cstheme="majorHAnsi"/>
+                  </w:rPr>
+                  <m:t>12</m:t>
+                </m:r>
+              </m:sub>
+            </m:sSub>
+          </m:e>
+        </m:d>
+        <m:r>
+          <m:rPr>
+            <m:sty m:val="p"/>
+          </m:rPr>
+          <w:rPr>
+            <w:rFonts w:ascii="Cambria Math" w:eastAsiaTheme="minorEastAsia" w:hAnsi="Cambria Math" w:cstheme="majorHAnsi"/>
+          </w:rPr>
+          <m:t>&gt;S</m:t>
+        </m:r>
+      </m:oMath>
+    </w:p>
+    <w:p>
+      <w:pPr>
+        <w:ind w:firstLine="720"/>
+        <w:rPr>
+          <w:rFonts w:asciiTheme="majorHAnsi" w:eastAsiaTheme="minorEastAsia" w:hAnsiTheme="majorHAnsi" w:cstheme="majorHAnsi"/>
+          <w:iCs/>
+        </w:rPr>
+      </w:pPr>
+      <w:r>
+        <w:rPr>
+          <w:rFonts w:asciiTheme="majorHAnsi" w:hAnsiTheme="majorHAnsi" w:cstheme="majorHAnsi"/>
+        </w:rPr>
+        <w:t xml:space="preserve">Failure occurs at: </w:t>
+      </w:r>
+      <m:oMath>
+        <m:sSub>
+          <m:sSubPr>
+            <m:ctrlPr>
+              <w:rPr>
+                <w:rFonts w:ascii="Cambria Math" w:hAnsi="Cambria Math" w:cstheme="majorHAnsi"/>
+                <w:i/>
+                <w:iCs/>
+              </w:rPr>
+            </m:ctrlPr>
+          </m:sSubPr>
+          <m:e>
+            <m:r>
+              <w:rPr>
+                <w:rFonts w:ascii="Cambria Math" w:hAnsi="Cambria Math" w:cstheme="majorHAnsi"/>
+              </w:rPr>
+              <m:t>F</m:t>
+            </m:r>
+          </m:e>
+          <m:sub>
+            <m:r>
+              <w:rPr>
+                <w:rFonts w:ascii="Cambria Math" w:hAnsi="Cambria Math" w:cstheme="majorHAnsi"/>
+              </w:rPr>
+              <m:t>s</m:t>
+            </m:r>
+          </m:sub>
+        </m:sSub>
+        <m:r>
+          <w:rPr>
+            <w:rFonts w:ascii="Cambria Math" w:hAnsi="Cambria Math" w:cstheme="majorHAnsi"/>
+          </w:rPr>
+          <m:t>=min</m:t>
+        </m:r>
+        <m:d>
+          <m:dPr>
+            <m:ctrlPr>
+              <w:rPr>
+                <w:rFonts w:ascii="Cambria Math" w:hAnsi="Cambria Math" w:cstheme="majorHAnsi"/>
+                <w:i/>
+                <w:iCs/>
+              </w:rPr>
+            </m:ctrlPr>
+          </m:dPr>
+          <m:e>
+            <m:f>
+              <m:fPr>
+                <m:ctrlPr>
+                  <w:rPr>
+                    <w:rFonts w:ascii="Cambria Math" w:hAnsi="Cambria Math" w:cstheme="majorHAnsi"/>
+                    <w:i/>
+                    <w:iCs/>
+                  </w:rPr>
+                </m:ctrlPr>
+              </m:fPr>
+              <m:num>
+                <m:r>
+                  <w:rPr>
+                    <w:rFonts w:ascii="Cambria Math" w:hAnsi="Cambria Math" w:cstheme="majorHAnsi"/>
+                  </w:rPr>
+                  <m:t>X</m:t>
+                </m:r>
+              </m:num>
+              <m:den>
+                <m:sSub>
+                  <m:sSubPr>
+                    <m:ctrlPr>
+                      <w:rPr>
+                        <w:rFonts w:ascii="Cambria Math" w:hAnsi="Cambria Math" w:cstheme="majorHAnsi"/>
+                        <w:i/>
+                        <w:iCs/>
+                      </w:rPr>
+                    </m:ctrlPr>
+                  </m:sSubPr>
+                  <m:e>
+                    <m:r>
+                      <w:rPr>
+                        <w:rFonts w:ascii="Cambria Math" w:hAnsi="Cambria Math" w:cstheme="majorHAnsi"/>
+                      </w:rPr>
+                      <m:t>σ</m:t>
+                    </m:r>
+                  </m:e>
+                  <m:sub>
+                    <m:r>
+                      <w:rPr>
+                        <w:rFonts w:ascii="Cambria Math" w:hAnsi="Cambria Math" w:cstheme="majorHAnsi"/>
+                      </w:rPr>
+                      <m:t>1</m:t>
+                    </m:r>
+                  </m:sub>
+                </m:sSub>
+              </m:den>
+            </m:f>
+            <m:r>
+              <w:rPr>
+                <w:rFonts w:ascii="Cambria Math" w:hAnsi="Cambria Math" w:cstheme="majorHAnsi"/>
+              </w:rPr>
+              <m:t>, </m:t>
+            </m:r>
+            <m:f>
+              <m:fPr>
+                <m:ctrlPr>
+                  <w:rPr>
+                    <w:rFonts w:ascii="Cambria Math" w:hAnsi="Cambria Math" w:cstheme="majorHAnsi"/>
+                    <w:i/>
+                    <w:iCs/>
+                  </w:rPr>
+                </m:ctrlPr>
+              </m:fPr>
+              <m:num>
+                <m:r>
+                  <w:rPr>
+                    <w:rFonts w:ascii="Cambria Math" w:hAnsi="Cambria Math" w:cstheme="majorHAnsi"/>
+                  </w:rPr>
+                  <m:t>Y</m:t>
+                </m:r>
+              </m:num>
+              <m:den>
+                <m:sSub>
+                  <m:sSubPr>
+                    <m:ctrlPr>
+                      <w:rPr>
+                        <w:rFonts w:ascii="Cambria Math" w:hAnsi="Cambria Math" w:cstheme="majorHAnsi"/>
+                        <w:i/>
+                        <w:iCs/>
+                      </w:rPr>
+                    </m:ctrlPr>
+                  </m:sSubPr>
+                  <m:e>
+                    <m:r>
+                      <w:rPr>
+                        <w:rFonts w:ascii="Cambria Math" w:hAnsi="Cambria Math" w:cstheme="majorHAnsi"/>
+                      </w:rPr>
+                      <m:t>σ</m:t>
+                    </m:r>
+                  </m:e>
+                  <m:sub>
+                    <m:r>
+                      <w:rPr>
+                        <w:rFonts w:ascii="Cambria Math" w:hAnsi="Cambria Math" w:cstheme="majorHAnsi"/>
+                      </w:rPr>
+                      <m:t>2</m:t>
+                    </m:r>
+                  </m:sub>
+                </m:sSub>
+              </m:den>
+            </m:f>
+            <m:r>
+              <w:rPr>
+                <w:rFonts w:ascii="Cambria Math" w:hAnsi="Cambria Math" w:cstheme="majorHAnsi"/>
+              </w:rPr>
+              <m:t>, </m:t>
+            </m:r>
+            <m:f>
+              <m:fPr>
+                <m:ctrlPr>
+                  <w:rPr>
+                    <w:rFonts w:ascii="Cambria Math" w:hAnsi="Cambria Math" w:cstheme="majorHAnsi"/>
+                    <w:i/>
+                    <w:iCs/>
+                  </w:rPr>
+                </m:ctrlPr>
+              </m:fPr>
+              <m:num>
+                <m:r>
+                  <w:rPr>
+                    <w:rFonts w:ascii="Cambria Math" w:hAnsi="Cambria Math" w:cstheme="majorHAnsi"/>
+                  </w:rPr>
+                  <m:t>S</m:t>
+                </m:r>
+              </m:num>
+              <m:den>
+                <m:sSub>
+                  <m:sSubPr>
+                    <m:ctrlPr>
+                      <w:rPr>
+                        <w:rFonts w:ascii="Cambria Math" w:hAnsi="Cambria Math" w:cstheme="majorHAnsi"/>
+                        <w:i/>
+                        <w:iCs/>
+                      </w:rPr>
+                    </m:ctrlPr>
+                  </m:sSubPr>
+                  <m:e>
+                    <m:r>
+                      <w:rPr>
+                        <w:rFonts w:ascii="Cambria Math" w:hAnsi="Cambria Math" w:cstheme="majorHAnsi"/>
+                      </w:rPr>
+                      <m:t>τ</m:t>
+                    </m:r>
+                  </m:e>
+                  <m:sub>
+                    <m:r>
+                      <w:rPr>
+                        <w:rFonts w:ascii="Cambria Math" w:hAnsi="Cambria Math" w:cstheme="majorHAnsi"/>
+                      </w:rPr>
+                      <m:t>12</m:t>
+                    </m:r>
+                  </m:sub>
+                </m:sSub>
+              </m:den>
+            </m:f>
+          </m:e>
+        </m:d>
+        <m:r>
+          <w:rPr>
+            <w:rFonts w:ascii="Cambria Math" w:eastAsiaTheme="minorEastAsia" w:hAnsi="Cambria Math" w:cstheme="majorHAnsi"/>
+          </w:rPr>
+          <m:t>&lt;1</m:t>
+        </m:r>
+      </m:oMath>
+    </w:p>
+    <w:p>
+      <w:pPr>
+        <w:pStyle w:val="ListParagraph"/>
+        <w:numPr>
+          <w:ilvl w:val="0"/>
+          <w:numId w:val="3"/>
+        </w:numPr>
+        <w:rPr>
+          <w:rFonts w:asciiTheme="majorHAnsi" w:eastAsiaTheme="minorEastAsia" w:hAnsiTheme="majorHAnsi" w:cstheme="majorHAnsi"/>
+          <w:iCs/>
+        </w:rPr>
+      </w:pPr>
+      <w:r>
+        <w:rPr>
+          <w:rFonts w:asciiTheme="majorHAnsi" w:eastAsiaTheme="minorEastAsia" w:hAnsiTheme="majorHAnsi" w:cstheme="majorHAnsi"/>
+          <w:iCs/>
+        </w:rPr>
+        <w:t xml:space="preserve">Maximum Strain </w:t>
+      </w:r>
+      <w:r>
+        <w:rPr>
+          <w:rFonts w:asciiTheme="majorHAnsi" w:eastAsiaTheme="minorEastAsia" w:hAnsiTheme="majorHAnsi" w:cstheme="majorHAnsi"/>
+          <w:iCs/>
+        </w:rPr>
+        <w:t>Theory</w:t>
+      </w:r>
+    </w:p>
+    <w:p>
+      <w:pPr>
+        <w:jc w:val="center"/>
+        <w:rPr>
+          <w:rFonts w:asciiTheme="majorHAnsi" w:eastAsiaTheme="minorEastAsia" w:hAnsiTheme="majorHAnsi" w:cstheme="majorHAnsi"/>
+          <w:iCs/>
+        </w:rPr>
+      </w:pPr>
+      <m:oMath>
+        <m:sSub>
+          <m:sSubPr>
+            <m:ctrlPr>
+              <w:rPr>
+                <w:rFonts w:ascii="Cambria Math" w:eastAsiaTheme="minorEastAsia" w:hAnsi="Cambria Math" w:cstheme="majorHAnsi"/>
+                <w:i/>
+                <w:iCs/>
+              </w:rPr>
+            </m:ctrlPr>
+          </m:sSubPr>
+          <m:e>
+            <m:r>
+              <w:rPr>
+                <w:rFonts w:ascii="Cambria Math" w:eastAsiaTheme="minorEastAsia" w:hAnsi="Cambria Math" w:cstheme="majorHAnsi"/>
+              </w:rPr>
+              <m:t>X</m:t>
+            </m:r>
+          </m:e>
+          <m:sub>
+            <m:r>
+              <w:rPr>
+                <w:rFonts w:ascii="Cambria Math" w:eastAsiaTheme="minorEastAsia" w:hAnsi="Cambria Math" w:cstheme="majorHAnsi"/>
+              </w:rPr>
+              <m:t>εc</m:t>
+            </m:r>
+          </m:sub>
+        </m:sSub>
+        <m:r>
+          <w:rPr>
+            <w:rFonts w:ascii="Cambria Math" w:eastAsiaTheme="minorEastAsia" w:hAnsi="Cambria Math" w:cstheme="majorHAnsi"/>
+          </w:rPr>
+          <m:t>&lt;</m:t>
+        </m:r>
+        <m:sSub>
+          <m:sSubPr>
+            <m:ctrlPr>
+              <w:rPr>
+                <w:rFonts w:ascii="Cambria Math" w:eastAsiaTheme="minorEastAsia" w:hAnsi="Cambria Math" w:cstheme="majorHAnsi"/>
+                <w:i/>
+                <w:iCs/>
+              </w:rPr>
+            </m:ctrlPr>
+          </m:sSubPr>
+          <m:e>
+            <m:r>
+              <w:rPr>
+                <w:rFonts w:ascii="Cambria Math" w:eastAsiaTheme="minorEastAsia" w:hAnsi="Cambria Math" w:cstheme="majorHAnsi"/>
+              </w:rPr>
+              <m:t>ε</m:t>
+            </m:r>
+          </m:e>
+          <m:sub>
+            <m:r>
+              <w:rPr>
+                <w:rFonts w:ascii="Cambria Math" w:eastAsiaTheme="minorEastAsia" w:hAnsi="Cambria Math" w:cstheme="majorHAnsi"/>
+              </w:rPr>
+              <m:t>1</m:t>
+            </m:r>
+          </m:sub>
+        </m:sSub>
+        <m:r>
+          <w:rPr>
+            <w:rFonts w:ascii="Cambria Math" w:eastAsiaTheme="minorEastAsia" w:hAnsi="Cambria Math" w:cstheme="majorHAnsi"/>
+          </w:rPr>
+          <m:t>&gt;</m:t>
+        </m:r>
+        <m:sSub>
+          <m:sSubPr>
+            <m:ctrlPr>
+              <w:rPr>
+                <w:rFonts w:ascii="Cambria Math" w:eastAsiaTheme="minorEastAsia" w:hAnsi="Cambria Math" w:cstheme="majorHAnsi"/>
+                <w:i/>
+                <w:iCs/>
+              </w:rPr>
+            </m:ctrlPr>
+          </m:sSubPr>
+          <m:e>
+            <m:r>
+              <w:rPr>
+                <w:rFonts w:ascii="Cambria Math" w:eastAsiaTheme="minorEastAsia" w:hAnsi="Cambria Math" w:cstheme="majorHAnsi"/>
+              </w:rPr>
+              <m:t>X</m:t>
+            </m:r>
+          </m:e>
+          <m:sub>
+            <m:r>
+              <w:rPr>
+                <w:rFonts w:ascii="Cambria Math" w:eastAsiaTheme="minorEastAsia" w:hAnsi="Cambria Math" w:cstheme="majorHAnsi"/>
+              </w:rPr>
+              <m:t>εt</m:t>
+            </m:r>
+          </m:sub>
+        </m:sSub>
+        <m:r>
+          <w:rPr>
+            <w:rFonts w:ascii="Cambria Math" w:eastAsiaTheme="minorEastAsia" w:hAnsi="Cambria Math" w:cstheme="majorHAnsi"/>
+          </w:rPr>
+          <m:t> </m:t>
+        </m:r>
+      </m:oMath>
+      <w:r>
+        <w:rPr>
+          <w:rFonts w:asciiTheme="majorHAnsi" w:eastAsiaTheme="minorEastAsia" w:hAnsiTheme="majorHAnsi" w:cstheme="majorHAnsi"/>
+          <w:iCs/>
+        </w:rPr>
+        <w:tab/>
+      </w:r>
+      <w:r>
+        <w:rPr>
+          <w:rFonts w:asciiTheme="majorHAnsi" w:eastAsiaTheme="minorEastAsia" w:hAnsiTheme="majorHAnsi" w:cstheme="majorHAnsi"/>
+          <w:iCs/>
+        </w:rPr>
+        <w:tab/>
+      </w:r>
+      <w:r>
+        <w:rPr>
+          <w:rFonts w:asciiTheme="majorHAnsi" w:eastAsiaTheme="minorEastAsia" w:hAnsiTheme="majorHAnsi" w:cstheme="majorHAnsi"/>
+          <w:iCs/>
+        </w:rPr>
+        <w:tab/>
+      </w:r>
+      <w:r>
+        <w:rPr>
+          <w:rFonts w:asciiTheme="majorHAnsi" w:eastAsiaTheme="minorEastAsia" w:hAnsiTheme="majorHAnsi" w:cstheme="majorHAnsi"/>
+          <w:iCs/>
+        </w:rPr>
+        <w:t xml:space="preserve"> </w:t>
+      </w:r>
+      <m:oMath>
+        <m:sSub>
+          <m:sSubPr>
+            <m:ctrlPr>
+              <w:rPr>
+                <w:rFonts w:ascii="Cambria Math" w:eastAsiaTheme="minorEastAsia" w:hAnsi="Cambria Math" w:cstheme="majorHAnsi"/>
+                <w:i/>
+                <w:iCs/>
+              </w:rPr>
+            </m:ctrlPr>
+          </m:sSubPr>
+          <m:e>
+            <m:r>
+              <w:rPr>
+                <w:rFonts w:ascii="Cambria Math" w:eastAsiaTheme="minorEastAsia" w:hAnsi="Cambria Math" w:cstheme="majorHAnsi"/>
+              </w:rPr>
+              <m:t>Y</m:t>
+            </m:r>
+          </m:e>
+          <m:sub>
+            <m:r>
+              <w:rPr>
+                <w:rFonts w:ascii="Cambria Math" w:eastAsiaTheme="minorEastAsia" w:hAnsi="Cambria Math" w:cstheme="majorHAnsi"/>
+              </w:rPr>
+              <m:t>εt</m:t>
+            </m:r>
+          </m:sub>
+        </m:sSub>
+        <m:r>
+          <w:rPr>
+            <w:rFonts w:ascii="Cambria Math" w:eastAsiaTheme="minorEastAsia" w:hAnsi="Cambria Math" w:cstheme="majorHAnsi"/>
+          </w:rPr>
+          <m:t>&lt;</m:t>
+        </m:r>
+        <m:r>
+          <w:rPr>
+            <w:rFonts w:ascii="Cambria Math" w:eastAsiaTheme="minorEastAsia" w:hAnsi="Cambria Math" w:cstheme="majorHAnsi"/>
+          </w:rPr>
+          <m:t> </m:t>
+        </m:r>
+        <m:sSub>
+          <m:sSubPr>
+            <m:ctrlPr>
+              <w:rPr>
+                <w:rFonts w:ascii="Cambria Math" w:eastAsiaTheme="minorEastAsia" w:hAnsi="Cambria Math" w:cstheme="majorHAnsi"/>
+                <w:i/>
+                <w:iCs/>
+              </w:rPr>
+            </m:ctrlPr>
+          </m:sSubPr>
+          <m:e>
+            <m:r>
+              <w:rPr>
+                <w:rFonts w:ascii="Cambria Math" w:eastAsiaTheme="minorEastAsia" w:hAnsi="Cambria Math" w:cstheme="majorHAnsi"/>
+              </w:rPr>
+              <m:t>ε</m:t>
+            </m:r>
+          </m:e>
+          <m:sub>
+            <m:r>
+              <w:rPr>
+                <w:rFonts w:ascii="Cambria Math" w:eastAsiaTheme="minorEastAsia" w:hAnsi="Cambria Math" w:cstheme="majorHAnsi"/>
+              </w:rPr>
+              <m:t>2</m:t>
+            </m:r>
+          </m:sub>
+        </m:sSub>
+        <m:r>
+          <w:rPr>
+            <w:rFonts w:ascii="Cambria Math" w:eastAsiaTheme="minorEastAsia" w:hAnsi="Cambria Math" w:cstheme="majorHAnsi"/>
+          </w:rPr>
+          <m:t>&gt;</m:t>
+        </m:r>
+        <m:sSub>
+          <m:sSubPr>
+            <m:ctrlPr>
+              <w:rPr>
+                <w:rFonts w:ascii="Cambria Math" w:eastAsiaTheme="minorEastAsia" w:hAnsi="Cambria Math" w:cstheme="majorHAnsi"/>
+                <w:i/>
+                <w:iCs/>
+              </w:rPr>
+            </m:ctrlPr>
+          </m:sSubPr>
+          <m:e>
+            <m:r>
+              <w:rPr>
+                <w:rFonts w:ascii="Cambria Math" w:eastAsiaTheme="minorEastAsia" w:hAnsi="Cambria Math" w:cstheme="majorHAnsi"/>
+              </w:rPr>
+              <m:t>Y</m:t>
+            </m:r>
+          </m:e>
+          <m:sub>
+            <m:r>
+              <w:rPr>
+                <w:rFonts w:ascii="Cambria Math" w:eastAsiaTheme="minorEastAsia" w:hAnsi="Cambria Math" w:cstheme="majorHAnsi"/>
+              </w:rPr>
+              <m:t>εc</m:t>
+            </m:r>
+          </m:sub>
+        </m:sSub>
+        <m:r>
+          <w:rPr>
+            <w:rFonts w:ascii="Cambria Math" w:eastAsiaTheme="minorEastAsia" w:hAnsi="Cambria Math" w:cstheme="majorHAnsi"/>
+          </w:rPr>
+          <m:t xml:space="preserve"> </m:t>
+        </m:r>
+      </m:oMath>
+      <w:r>
+        <w:rPr>
+          <w:rFonts w:asciiTheme="majorHAnsi" w:eastAsiaTheme="minorEastAsia" w:hAnsiTheme="majorHAnsi" w:cstheme="majorHAnsi"/>
+          <w:iCs/>
+        </w:rPr>
+        <w:tab/>
+      </w:r>
+      <w:r>
+        <w:rPr>
+          <w:rFonts w:asciiTheme="majorHAnsi" w:eastAsiaTheme="minorEastAsia" w:hAnsiTheme="majorHAnsi" w:cstheme="majorHAnsi"/>
+          <w:iCs/>
+        </w:rPr>
+        <w:tab/>
+        <w:t xml:space="preserve"> </w:t>
+      </w:r>
+      <m:oMath>
+        <m:d>
+          <m:dPr>
+            <m:begChr m:val="|"/>
+            <m:endChr m:val="|"/>
+            <m:ctrlPr>
+              <w:rPr>
+                <w:rFonts w:ascii="Cambria Math" w:eastAsiaTheme="minorEastAsia" w:hAnsi="Cambria Math" w:cstheme="majorHAnsi"/>
+                <w:i/>
+                <w:iCs/>
+              </w:rPr>
+            </m:ctrlPr>
+          </m:dPr>
+          <m:e>
+            <m:sSub>
+              <m:sSubPr>
+                <m:ctrlPr>
+                  <w:rPr>
+                    <w:rFonts w:ascii="Cambria Math" w:eastAsiaTheme="minorEastAsia" w:hAnsi="Cambria Math" w:cstheme="majorHAnsi"/>
+                    <w:i/>
+                    <w:iCs/>
+                  </w:rPr>
+                </m:ctrlPr>
+              </m:sSubPr>
+              <m:e>
+                <m:r>
+                  <w:rPr>
+                    <w:rFonts w:ascii="Cambria Math" w:eastAsiaTheme="minorEastAsia" w:hAnsi="Cambria Math" w:cstheme="majorHAnsi"/>
+                  </w:rPr>
+                  <m:t>γ</m:t>
+                </m:r>
+              </m:e>
+              <m:sub>
+                <m:r>
+                  <w:rPr>
+                    <w:rFonts w:ascii="Cambria Math" w:hAnsi="Cambria Math" w:cstheme="majorHAnsi"/>
+                  </w:rPr>
+                  <m:t>12</m:t>
+                </m:r>
+              </m:sub>
+            </m:sSub>
+          </m:e>
+        </m:d>
+        <m:r>
+          <w:rPr>
+            <w:rFonts w:ascii="Cambria Math" w:eastAsiaTheme="minorEastAsia" w:hAnsi="Cambria Math" w:cstheme="majorHAnsi"/>
+          </w:rPr>
+          <m:t>&gt;</m:t>
+        </m:r>
+        <m:sSub>
+          <m:sSubPr>
+            <m:ctrlPr>
+              <w:rPr>
+                <w:rFonts w:ascii="Cambria Math" w:eastAsiaTheme="minorEastAsia" w:hAnsi="Cambria Math" w:cstheme="majorHAnsi"/>
+                <w:i/>
+                <w:iCs/>
+              </w:rPr>
+            </m:ctrlPr>
+          </m:sSubPr>
+          <m:e>
+            <m:r>
+              <w:rPr>
+                <w:rFonts w:ascii="Cambria Math" w:eastAsiaTheme="minorEastAsia" w:hAnsi="Cambria Math" w:cstheme="majorHAnsi"/>
+              </w:rPr>
+              <m:t>S</m:t>
+            </m:r>
+          </m:e>
+          <m:sub>
+            <m:r>
+              <w:rPr>
+                <w:rFonts w:ascii="Cambria Math" w:eastAsiaTheme="minorEastAsia" w:hAnsi="Cambria Math" w:cstheme="majorHAnsi"/>
+              </w:rPr>
+              <m:t>ε</m:t>
+            </m:r>
+          </m:sub>
+        </m:sSub>
+      </m:oMath>
+    </w:p>
+    <w:p>
+      <w:pPr>
+        <w:rPr>
+          <w:rFonts w:asciiTheme="majorHAnsi" w:eastAsiaTheme="minorEastAsia" w:hAnsiTheme="majorHAnsi" w:cstheme="majorHAnsi"/>
+          <w:iCs/>
+        </w:rPr>
+      </w:pPr>
+      <w:r>
+        <w:rPr>
+          <w:rFonts w:asciiTheme="majorHAnsi" w:eastAsiaTheme="minorEastAsia" w:hAnsiTheme="majorHAnsi" w:cstheme="majorHAnsi"/>
+          <w:iCs/>
+        </w:rPr>
+        <w:tab/>
+        <w:t xml:space="preserve">Failure occurs at: </w:t>
+      </w:r>
+      <m:oMath>
+        <m:sSub>
+          <m:sSubPr>
+            <m:ctrlPr>
+              <w:rPr>
+                <w:rFonts w:ascii="Cambria Math" w:eastAsiaTheme="minorEastAsia" w:hAnsi="Cambria Math" w:cstheme="majorHAnsi"/>
+                <w:i/>
+                <w:iCs/>
+              </w:rPr>
+            </m:ctrlPr>
+          </m:sSubPr>
+          <m:e>
+            <m:r>
+              <w:rPr>
+                <w:rFonts w:ascii="Cambria Math" w:eastAsiaTheme="minorEastAsia" w:hAnsi="Cambria Math" w:cstheme="majorHAnsi"/>
+              </w:rPr>
+              <m:t>F</m:t>
+            </m:r>
+          </m:e>
+          <m:sub>
+            <m:r>
+              <w:rPr>
+                <w:rFonts w:ascii="Cambria Math" w:eastAsiaTheme="minorEastAsia" w:hAnsi="Cambria Math" w:cstheme="majorHAnsi"/>
+              </w:rPr>
+              <m:t>s</m:t>
+            </m:r>
+          </m:sub>
+        </m:sSub>
+        <m:r>
+          <w:rPr>
+            <w:rFonts w:ascii="Cambria Math" w:eastAsiaTheme="minorEastAsia" w:hAnsi="Cambria Math" w:cstheme="majorHAnsi"/>
+          </w:rPr>
+          <m:t>=min</m:t>
+        </m:r>
+        <m:d>
+          <m:dPr>
+            <m:ctrlPr>
+              <w:rPr>
+                <w:rFonts w:ascii="Cambria Math" w:eastAsiaTheme="minorEastAsia" w:hAnsi="Cambria Math" w:cstheme="majorHAnsi"/>
+                <w:i/>
+                <w:iCs/>
+              </w:rPr>
+            </m:ctrlPr>
+          </m:dPr>
+          <m:e>
+            <m:f>
+              <m:fPr>
+                <m:ctrlPr>
+                  <w:rPr>
+                    <w:rFonts w:ascii="Cambria Math" w:eastAsiaTheme="minorEastAsia" w:hAnsi="Cambria Math" w:cstheme="majorHAnsi"/>
+                    <w:i/>
+                    <w:iCs/>
+                  </w:rPr>
+                </m:ctrlPr>
+              </m:fPr>
+              <m:num>
+                <m:sSub>
+                  <m:sSubPr>
+                    <m:ctrlPr>
+                      <w:rPr>
+                        <w:rFonts w:ascii="Cambria Math" w:eastAsiaTheme="minorEastAsia" w:hAnsi="Cambria Math" w:cstheme="majorHAnsi"/>
+                        <w:i/>
+                        <w:iCs/>
+                      </w:rPr>
+                    </m:ctrlPr>
+                  </m:sSubPr>
+                  <m:e>
+                    <m:r>
+                      <w:rPr>
+                        <w:rFonts w:ascii="Cambria Math" w:eastAsiaTheme="minorEastAsia" w:hAnsi="Cambria Math" w:cstheme="majorHAnsi"/>
+                      </w:rPr>
+                      <m:t>X</m:t>
+                    </m:r>
+                  </m:e>
+                  <m:sub>
+                    <m:r>
+                      <w:rPr>
+                        <w:rFonts w:ascii="Cambria Math" w:eastAsiaTheme="minorEastAsia" w:hAnsi="Cambria Math" w:cstheme="majorHAnsi"/>
+                      </w:rPr>
+                      <m:t>ε</m:t>
+                    </m:r>
+                  </m:sub>
+                </m:sSub>
+              </m:num>
+              <m:den>
+                <m:sSub>
+                  <m:sSubPr>
+                    <m:ctrlPr>
+                      <w:rPr>
+                        <w:rFonts w:ascii="Cambria Math" w:eastAsiaTheme="minorEastAsia" w:hAnsi="Cambria Math" w:cstheme="majorHAnsi"/>
+                        <w:i/>
+                        <w:iCs/>
+                      </w:rPr>
+                    </m:ctrlPr>
+                  </m:sSubPr>
+                  <m:e>
+                    <m:r>
+                      <w:rPr>
+                        <w:rFonts w:ascii="Cambria Math" w:eastAsiaTheme="minorEastAsia" w:hAnsi="Cambria Math" w:cstheme="majorHAnsi"/>
+                      </w:rPr>
+                      <m:t>ε</m:t>
+                    </m:r>
+                  </m:e>
+                  <m:sub>
+                    <m:r>
+                      <w:rPr>
+                        <w:rFonts w:ascii="Cambria Math" w:eastAsiaTheme="minorEastAsia" w:hAnsi="Cambria Math" w:cstheme="majorHAnsi"/>
+                      </w:rPr>
+                      <m:t>1</m:t>
+                    </m:r>
+                  </m:sub>
+                </m:sSub>
+              </m:den>
+            </m:f>
+            <m:r>
+              <w:rPr>
+                <w:rFonts w:ascii="Cambria Math" w:eastAsiaTheme="minorEastAsia" w:hAnsi="Cambria Math" w:cstheme="majorHAnsi"/>
+              </w:rPr>
+              <m:t>, </m:t>
+            </m:r>
+            <m:f>
+              <m:fPr>
+                <m:ctrlPr>
+                  <w:rPr>
+                    <w:rFonts w:ascii="Cambria Math" w:eastAsiaTheme="minorEastAsia" w:hAnsi="Cambria Math" w:cstheme="majorHAnsi"/>
+                    <w:i/>
+                    <w:iCs/>
+                  </w:rPr>
+                </m:ctrlPr>
+              </m:fPr>
+              <m:num>
+                <m:sSub>
+                  <m:sSubPr>
+                    <m:ctrlPr>
+                      <w:rPr>
+                        <w:rFonts w:ascii="Cambria Math" w:eastAsiaTheme="minorEastAsia" w:hAnsi="Cambria Math" w:cstheme="majorHAnsi"/>
+                        <w:i/>
+                        <w:iCs/>
+                      </w:rPr>
+                    </m:ctrlPr>
+                  </m:sSubPr>
+                  <m:e>
+                    <m:r>
+                      <w:rPr>
+                        <w:rFonts w:ascii="Cambria Math" w:eastAsiaTheme="minorEastAsia" w:hAnsi="Cambria Math" w:cstheme="majorHAnsi"/>
+                      </w:rPr>
+                      <m:t>Y</m:t>
+                    </m:r>
+                  </m:e>
+                  <m:sub>
+                    <m:r>
+                      <w:rPr>
+                        <w:rFonts w:ascii="Cambria Math" w:eastAsiaTheme="minorEastAsia" w:hAnsi="Cambria Math" w:cstheme="majorHAnsi"/>
+                      </w:rPr>
+                      <m:t>ε</m:t>
+                    </m:r>
+                  </m:sub>
+                </m:sSub>
+              </m:num>
+              <m:den>
+                <m:sSub>
+                  <m:sSubPr>
+                    <m:ctrlPr>
+                      <w:rPr>
+                        <w:rFonts w:ascii="Cambria Math" w:eastAsiaTheme="minorEastAsia" w:hAnsi="Cambria Math" w:cstheme="majorHAnsi"/>
+                        <w:i/>
+                        <w:iCs/>
+                      </w:rPr>
+                    </m:ctrlPr>
+                  </m:sSubPr>
+                  <m:e>
+                    <m:r>
+                      <w:rPr>
+                        <w:rFonts w:ascii="Cambria Math" w:eastAsiaTheme="minorEastAsia" w:hAnsi="Cambria Math" w:cstheme="majorHAnsi"/>
+                      </w:rPr>
+                      <m:t>ε</m:t>
+                    </m:r>
+                  </m:e>
+                  <m:sub>
+                    <m:r>
+                      <w:rPr>
+                        <w:rFonts w:ascii="Cambria Math" w:eastAsiaTheme="minorEastAsia" w:hAnsi="Cambria Math" w:cstheme="majorHAnsi"/>
+                      </w:rPr>
+                      <m:t>2</m:t>
+                    </m:r>
+                  </m:sub>
+                </m:sSub>
+              </m:den>
+            </m:f>
+            <m:r>
+              <w:rPr>
+                <w:rFonts w:ascii="Cambria Math" w:eastAsiaTheme="minorEastAsia" w:hAnsi="Cambria Math" w:cstheme="majorHAnsi"/>
+              </w:rPr>
+              <m:t>, </m:t>
+            </m:r>
+            <m:f>
+              <m:fPr>
+                <m:ctrlPr>
+                  <w:rPr>
+                    <w:rFonts w:ascii="Cambria Math" w:eastAsiaTheme="minorEastAsia" w:hAnsi="Cambria Math" w:cstheme="majorHAnsi"/>
+                    <w:i/>
+                    <w:iCs/>
+                  </w:rPr>
+                </m:ctrlPr>
+              </m:fPr>
+              <m:num>
+                <m:sSub>
+                  <m:sSubPr>
+                    <m:ctrlPr>
+                      <w:rPr>
+                        <w:rFonts w:ascii="Cambria Math" w:eastAsiaTheme="minorEastAsia" w:hAnsi="Cambria Math" w:cstheme="majorHAnsi"/>
+                        <w:i/>
+                        <w:iCs/>
+                      </w:rPr>
+                    </m:ctrlPr>
+                  </m:sSubPr>
+                  <m:e>
+                    <m:r>
+                      <w:rPr>
+                        <w:rFonts w:ascii="Cambria Math" w:eastAsiaTheme="minorEastAsia" w:hAnsi="Cambria Math" w:cstheme="majorHAnsi"/>
+                      </w:rPr>
+                      <m:t>S</m:t>
+                    </m:r>
+                  </m:e>
+                  <m:sub>
+                    <m:r>
+                      <w:rPr>
+                        <w:rFonts w:ascii="Cambria Math" w:eastAsiaTheme="minorEastAsia" w:hAnsi="Cambria Math" w:cstheme="majorHAnsi"/>
+                      </w:rPr>
+                      <m:t>ε</m:t>
+                    </m:r>
+                  </m:sub>
+                </m:sSub>
+              </m:num>
+              <m:den>
+                <m:sSub>
+                  <m:sSubPr>
+                    <m:ctrlPr>
+                      <w:rPr>
+                        <w:rFonts w:ascii="Cambria Math" w:eastAsiaTheme="minorEastAsia" w:hAnsi="Cambria Math" w:cstheme="majorHAnsi"/>
+                        <w:i/>
+                        <w:iCs/>
+                      </w:rPr>
+                    </m:ctrlPr>
+                  </m:sSubPr>
+                  <m:e>
+                    <m:r>
+                      <w:rPr>
+                        <w:rFonts w:ascii="Cambria Math" w:eastAsiaTheme="minorEastAsia" w:hAnsi="Cambria Math" w:cstheme="majorHAnsi"/>
+                      </w:rPr>
+                      <m:t>γ</m:t>
+                    </m:r>
+                  </m:e>
+                  <m:sub>
+                    <m:r>
+                      <w:rPr>
+                        <w:rFonts w:ascii="Cambria Math" w:eastAsiaTheme="minorEastAsia" w:hAnsi="Cambria Math" w:cstheme="majorHAnsi"/>
+                      </w:rPr>
+                      <m:t>12</m:t>
+                    </m:r>
+                  </m:sub>
+                </m:sSub>
+              </m:den>
+            </m:f>
+          </m:e>
+        </m:d>
+        <m:r>
+          <w:rPr>
+            <w:rFonts w:ascii="Cambria Math" w:eastAsiaTheme="minorEastAsia" w:hAnsi="Cambria Math" w:cstheme="majorHAnsi"/>
+          </w:rPr>
+          <m:t>&lt;1</m:t>
+        </m:r>
+      </m:oMath>
+    </w:p>
+    <w:p>
+      <w:pPr>
+        <w:pStyle w:val="ListParagraph"/>
+        <w:numPr>
+          <w:ilvl w:val="0"/>
+          <w:numId w:val="3"/>
+        </w:numPr>
+        <w:rPr>
+          <w:rFonts w:asciiTheme="majorHAnsi" w:eastAsiaTheme="minorEastAsia" w:hAnsiTheme="majorHAnsi" w:cstheme="majorHAnsi"/>
+          <w:iCs/>
+        </w:rPr>
+      </w:pPr>
+      <w:r>
+        <w:rPr>
+          <w:rFonts w:asciiTheme="majorHAnsi" w:eastAsiaTheme="minorEastAsia" w:hAnsiTheme="majorHAnsi" w:cstheme="majorHAnsi"/>
+          <w:iCs/>
+        </w:rPr>
+        <w:t>Tsai-Wu, where the interaction parameter F12* is specified as F12* = -0.5</w:t>
+      </w:r>
+    </w:p>
+    <w:p>
+      <w:pPr>
+        <w:rPr>
+          <w:rFonts w:asciiTheme="majorHAnsi" w:eastAsiaTheme="minorEastAsia" w:hAnsiTheme="majorHAnsi" w:cstheme="majorHAnsi"/>
+          <w:iCs/>
+        </w:rPr>
+      </w:pPr>
+    </w:p>
+    <w:p>
+      <w:pPr>
+        <w:rPr>
+          <w:rFonts w:asciiTheme="majorHAnsi" w:hAnsiTheme="majorHAnsi" w:cstheme="majorHAnsi"/>
+        </w:rPr>
+      </w:pPr>
+    </w:p>
     <w:sectPr>
       <w:headerReference w:type="default" r:id="rId9"/>
       <w:footerReference w:type="default" r:id="rId10"/>
@@ -1777,6 +2984,118 @@
 <file path=word/numbering.xml><?xml version="1.0" encoding="utf-8"?>
 <w:numbering xmlns:wpc="http://schemas.microsoft.com/office/word/2010/wordprocessingCanvas" xmlns:cx="http://schemas.microsoft.com/office/drawing/2014/chartex" xmlns:cx1="http://schemas.microsoft.com/office/drawing/2015/9/8/chartex" xmlns:cx2="http://schemas.microsoft.com/office/drawing/2015/10/21/chartex" xmlns:cx3="http://schemas.microsoft.com/office/drawing/2016/5/9/chartex" xmlns:cx4="http://schemas.microsoft.com/office/drawing/2016/5/10/chartex" xmlns:cx5="http://schemas.microsoft.com/office/drawing/2016/5/11/chartex" xmlns:cx6="http://schemas.microsoft.com/office/drawing/2016/5/12/chartex" xmlns:cx7="http://schemas.microsoft.com/office/drawing/2016/5/13/chartex" xmlns:cx8="http://schemas.microsoft.com/office/drawing/2016/5/14/chartex" xmlns:mc="http://schemas.openxmlformats.org/markup-compatibility/2006" xmlns:aink="http://schemas.microsoft.com/office/drawing/2016/ink" xmlns:am3d="http://schemas.microsoft.com/office/drawing/2017/model3d" xmlns:o="urn:schemas-microsoft-com:office:office" xmlns:oel="http://schemas.microsoft.com/office/2019/extlst" xmlns:r="http://schemas.openxmlformats.org/officeDocument/2006/relationships" xmlns:m="http://schemas.openxmlformats.org/officeDocument/2006/math" xmlns:v="urn:schemas-microsoft-com:vml" xmlns:wp14="http://schemas.microsoft.com/office/word/2010/wordprocessingDrawing" xmlns:wp="http://schemas.openxmlformats.org/drawingml/2006/wordprocessingDrawing" xmlns:w10="urn:schemas-microsoft-com:office:word" xmlns:w="http://schemas.openxmlformats.org/wordprocessingml/2006/main" xmlns:w14="http://schemas.microsoft.com/office/word/2010/wordml" xmlns:w15="http://schemas.microsoft.com/office/word/2012/wordml" xmlns:w16cex="http://schemas.microsoft.com/office/word/2018/wordml/cex" xmlns:w16cid="http://schemas.microsoft.com/office/word/2016/wordml/cid" xmlns:w16="http://schemas.microsoft.com/office/word/2018/wordml" xmlns:w16sdtdh="http://schemas.microsoft.com/office/word/2020/wordml/sdtdatahash" xmlns:w16se="http://schemas.microsoft.com/office/word/2015/wordml/symex" xmlns:wpg="http://schemas.microsoft.com/office/word/2010/wordprocessingGroup" xmlns:wpi="http://schemas.microsoft.com/office/word/2010/wordprocessingInk" xmlns:wne="http://schemas.microsoft.com/office/word/2006/wordml" xmlns:wps="http://schemas.microsoft.com/office/word/2010/wordprocessingShape" mc:Ignorable="w14 w15 w16se w16cid w16 w16cex w16sdtdh wp14">
   <w:abstractNum w:abstractNumId="0" w15:restartNumberingAfterBreak="0">
+    <w:nsid w:val="007B2952"/>
+    <w:multiLevelType w:val="hybridMultilevel"/>
+    <w:tmpl w:val="23E69B6A"/>
+    <w:lvl w:ilvl="0" w:tplc="CF86EE64">
+      <w:numFmt w:val="bullet"/>
+      <w:lvlText w:val="-"/>
+      <w:lvlJc w:val="left"/>
+      <w:pPr>
+        <w:ind w:left="720" w:hanging="360"/>
+      </w:pPr>
+      <w:rPr>
+        <w:rFonts w:ascii="Calibri Light" w:eastAsiaTheme="minorHAnsi" w:hAnsi="Calibri Light" w:cs="Calibri Light" w:hint="default"/>
+      </w:rPr>
+    </w:lvl>
+    <w:lvl w:ilvl="1" w:tplc="08090003" w:tentative="1">
+      <w:start w:val="1"/>
+      <w:numFmt w:val="bullet"/>
+      <w:lvlText w:val="o"/>
+      <w:lvlJc w:val="left"/>
+      <w:pPr>
+        <w:ind w:left="1440" w:hanging="360"/>
+      </w:pPr>
+      <w:rPr>
+        <w:rFonts w:ascii="Courier New" w:hAnsi="Courier New" w:cs="Courier New" w:hint="default"/>
+      </w:rPr>
+    </w:lvl>
+    <w:lvl w:ilvl="2" w:tplc="08090005" w:tentative="1">
+      <w:start w:val="1"/>
+      <w:numFmt w:val="bullet"/>
+      <w:lvlText w:val=""/>
+      <w:lvlJc w:val="left"/>
+      <w:pPr>
+        <w:ind w:left="2160" w:hanging="360"/>
+      </w:pPr>
+      <w:rPr>
+        <w:rFonts w:ascii="Wingdings" w:hAnsi="Wingdings" w:hint="default"/>
+      </w:rPr>
+    </w:lvl>
+    <w:lvl w:ilvl="3" w:tplc="08090001" w:tentative="1">
+      <w:start w:val="1"/>
+      <w:numFmt w:val="bullet"/>
+      <w:lvlText w:val=""/>
+      <w:lvlJc w:val="left"/>
+      <w:pPr>
+        <w:ind w:left="2880" w:hanging="360"/>
+      </w:pPr>
+      <w:rPr>
+        <w:rFonts w:ascii="Symbol" w:hAnsi="Symbol" w:hint="default"/>
+      </w:rPr>
+    </w:lvl>
+    <w:lvl w:ilvl="4" w:tplc="08090003" w:tentative="1">
+      <w:start w:val="1"/>
+      <w:numFmt w:val="bullet"/>
+      <w:lvlText w:val="o"/>
+      <w:lvlJc w:val="left"/>
+      <w:pPr>
+        <w:ind w:left="3600" w:hanging="360"/>
+      </w:pPr>
+      <w:rPr>
+        <w:rFonts w:ascii="Courier New" w:hAnsi="Courier New" w:cs="Courier New" w:hint="default"/>
+      </w:rPr>
+    </w:lvl>
+    <w:lvl w:ilvl="5" w:tplc="08090005" w:tentative="1">
+      <w:start w:val="1"/>
+      <w:numFmt w:val="bullet"/>
+      <w:lvlText w:val=""/>
+      <w:lvlJc w:val="left"/>
+      <w:pPr>
+        <w:ind w:left="4320" w:hanging="360"/>
+      </w:pPr>
+      <w:rPr>
+        <w:rFonts w:ascii="Wingdings" w:hAnsi="Wingdings" w:hint="default"/>
+      </w:rPr>
+    </w:lvl>
+    <w:lvl w:ilvl="6" w:tplc="08090001" w:tentative="1">
+      <w:start w:val="1"/>
+      <w:numFmt w:val="bullet"/>
+      <w:lvlText w:val=""/>
+      <w:lvlJc w:val="left"/>
+      <w:pPr>
+        <w:ind w:left="5040" w:hanging="360"/>
+      </w:pPr>
+      <w:rPr>
+        <w:rFonts w:ascii="Symbol" w:hAnsi="Symbol" w:hint="default"/>
+      </w:rPr>
+    </w:lvl>
+    <w:lvl w:ilvl="7" w:tplc="08090003" w:tentative="1">
+      <w:start w:val="1"/>
+      <w:numFmt w:val="bullet"/>
+      <w:lvlText w:val="o"/>
+      <w:lvlJc w:val="left"/>
+      <w:pPr>
+        <w:ind w:left="5760" w:hanging="360"/>
+      </w:pPr>
+      <w:rPr>
+        <w:rFonts w:ascii="Courier New" w:hAnsi="Courier New" w:cs="Courier New" w:hint="default"/>
+      </w:rPr>
+    </w:lvl>
+    <w:lvl w:ilvl="8" w:tplc="08090005" w:tentative="1">
+      <w:start w:val="1"/>
+      <w:numFmt w:val="bullet"/>
+      <w:lvlText w:val=""/>
+      <w:lvlJc w:val="left"/>
+      <w:pPr>
+        <w:ind w:left="6480" w:hanging="360"/>
+      </w:pPr>
+      <w:rPr>
+        <w:rFonts w:ascii="Wingdings" w:hAnsi="Wingdings" w:hint="default"/>
+      </w:rPr>
+    </w:lvl>
+  </w:abstractNum>
+  <w:abstractNum w:abstractNumId="1" w15:restartNumberingAfterBreak="0">
     <w:nsid w:val="549467AF"/>
     <w:multiLevelType w:val="hybridMultilevel"/>
     <w:tmpl w:val="FF122282"/>
@@ -1889,7 +3208,7 @@
       </w:rPr>
     </w:lvl>
   </w:abstractNum>
-  <w:abstractNum w:abstractNumId="1" w15:restartNumberingAfterBreak="0">
+  <w:abstractNum w:abstractNumId="2" w15:restartNumberingAfterBreak="0">
     <w:nsid w:val="7793172D"/>
     <w:multiLevelType w:val="hybridMultilevel"/>
     <w:tmpl w:val="D93ECDCA"/>
@@ -2003,9 +3322,12 @@
     </w:lvl>
   </w:abstractNum>
   <w:num w:numId="1" w16cid:durableId="1458259061">
+    <w:abstractNumId w:val="2"/>
+  </w:num>
+  <w:num w:numId="2" w16cid:durableId="1978486113">
     <w:abstractNumId w:val="1"/>
   </w:num>
-  <w:num w:numId="2" w16cid:durableId="1978486113">
+  <w:num w:numId="3" w16cid:durableId="1235436170">
     <w:abstractNumId w:val="0"/>
   </w:num>
 </w:numbering>
@@ -2414,7 +3736,6 @@
   <w:style w:type="character" w:default="1" w:styleId="DefaultParagraphFont">
     <w:name w:val="Default Paragraph Font"/>
     <w:uiPriority w:val="1"/>
-    <w:semiHidden/>
     <w:unhideWhenUsed/>
   </w:style>
   <w:style w:type="table" w:default="1" w:styleId="TableNormal">
@@ -2539,6 +3860,23 @@
     <w:rsid w:val="004C3525"/>
     <w:rPr>
       <w:color w:val="808080"/>
+    </w:rPr>
+  </w:style>
+  <w:style w:type="paragraph" w:styleId="NormalWeb">
+    <w:name w:val="Normal (Web)"/>
+    <w:basedOn w:val="Normal"/>
+    <w:uiPriority w:val="99"/>
+    <w:semiHidden/>
+    <w:unhideWhenUsed/>
+    <w:rsid w:val="00A7399B"/>
+    <w:pPr>
+      <w:spacing w:before="100" w:beforeAutospacing="1" w:after="100" w:afterAutospacing="1" w:line="240" w:lineRule="auto"/>
+    </w:pPr>
+    <w:rPr>
+      <w:rFonts w:ascii="Times New Roman" w:eastAsia="Times New Roman" w:hAnsi="Times New Roman" w:cs="Times New Roman"/>
+      <w:sz w:val="24"/>
+      <w:szCs w:val="24"/>
+      <w:lang w:eastAsia="en-GB"/>
     </w:rPr>
   </w:style>
 </w:styles>

</xml_diff>

<commit_message>
update code, added failure mode
</commit_message>
<xml_diff>
--- a/SESG6039 – Composites  CW3 - Abhinandan Thour.docx
+++ b/SESG6039 – Composites  CW3 - Abhinandan Thour.docx
@@ -635,7 +635,19 @@
                     <w:rPr>
                       <w:rFonts w:ascii="Cambria Math" w:hAnsi="Cambria Math" w:cstheme="majorHAnsi"/>
                     </w:rPr>
+                    <m:t xml:space="preserve">   </m:t>
+                  </m:r>
+                  <m:r>
+                    <w:rPr>
+                      <w:rFonts w:ascii="Cambria Math" w:hAnsi="Cambria Math" w:cstheme="majorHAnsi"/>
+                    </w:rPr>
                     <m:t>0.002</m:t>
+                  </m:r>
+                  <m:r>
+                    <w:rPr>
+                      <w:rFonts w:ascii="Cambria Math" w:hAnsi="Cambria Math" w:cstheme="majorHAnsi"/>
+                    </w:rPr>
+                    <m:t>05</m:t>
                   </m:r>
                 </m:e>
               </m:mr>
@@ -645,7 +657,13 @@
                     <w:rPr>
                       <w:rFonts w:ascii="Cambria Math" w:hAnsi="Cambria Math" w:cstheme="majorHAnsi"/>
                     </w:rPr>
-                    <m:t>-0.001</m:t>
+                    <m:t>-0.00</m:t>
+                  </m:r>
+                  <m:r>
+                    <w:rPr>
+                      <w:rFonts w:ascii="Cambria Math" w:hAnsi="Cambria Math" w:cstheme="majorHAnsi"/>
+                    </w:rPr>
+                    <m:t>066</m:t>
                   </m:r>
                 </m:e>
               </m:mr>
@@ -656,6 +674,12 @@
                       <w:rFonts w:ascii="Cambria Math" w:hAnsi="Cambria Math" w:cstheme="majorHAnsi"/>
                     </w:rPr>
                     <m:t>-0.000</m:t>
+                  </m:r>
+                  <m:r>
+                    <w:rPr>
+                      <w:rFonts w:ascii="Cambria Math" w:hAnsi="Cambria Math" w:cstheme="majorHAnsi"/>
+                    </w:rPr>
+                    <m:t>14</m:t>
                   </m:r>
                 </m:e>
               </m:mr>
@@ -865,7 +889,19 @@
                     <w:rPr>
                       <w:rFonts w:ascii="Cambria Math" w:hAnsi="Cambria Math" w:cstheme="majorHAnsi"/>
                     </w:rPr>
-                    <m:t>-4.690</m:t>
+                    <m:t xml:space="preserve">   </m:t>
+                  </m:r>
+                  <m:r>
+                    <w:rPr>
+                      <w:rFonts w:ascii="Cambria Math" w:hAnsi="Cambria Math" w:cstheme="majorHAnsi"/>
+                    </w:rPr>
+                    <m:t>4.690</m:t>
+                  </m:r>
+                  <m:r>
+                    <w:rPr>
+                      <w:rFonts w:ascii="Cambria Math" w:hAnsi="Cambria Math" w:cstheme="majorHAnsi"/>
+                    </w:rPr>
+                    <m:t>50</m:t>
                   </m:r>
                 </m:e>
               </m:mr>
@@ -877,6 +913,12 @@
                     </w:rPr>
                     <m:t>-0.763</m:t>
                   </m:r>
+                  <m:r>
+                    <w:rPr>
+                      <w:rFonts w:ascii="Cambria Math" w:hAnsi="Cambria Math" w:cstheme="majorHAnsi"/>
+                    </w:rPr>
+                    <m:t>08</m:t>
+                  </m:r>
                 </m:e>
               </m:mr>
               <m:mr>
@@ -885,7 +927,19 @@
                     <w:rPr>
                       <w:rFonts w:ascii="Cambria Math" w:hAnsi="Cambria Math" w:cstheme="majorHAnsi"/>
                     </w:rPr>
-                    <m:t>2.652</m:t>
+                    <m:t>-</m:t>
+                  </m:r>
+                  <m:r>
+                    <w:rPr>
+                      <w:rFonts w:ascii="Cambria Math" w:hAnsi="Cambria Math" w:cstheme="majorHAnsi"/>
+                    </w:rPr>
+                    <m:t>2.65</m:t>
+                  </m:r>
+                  <m:r>
+                    <w:rPr>
+                      <w:rFonts w:ascii="Cambria Math" w:hAnsi="Cambria Math" w:cstheme="majorHAnsi"/>
+                    </w:rPr>
+                    <m:t>164</m:t>
                   </m:r>
                 </m:e>
               </m:mr>
@@ -1181,11 +1235,37 @@
         <w:tab/>
       </w:r>
       <m:oMath>
+        <m:sSub>
+          <m:sSubPr>
+            <m:ctrlPr>
+              <w:rPr>
+                <w:rFonts w:ascii="Cambria Math" w:eastAsiaTheme="minorEastAsia" w:hAnsi="Cambria Math" w:cstheme="majorHAnsi"/>
+                <w:i/>
+              </w:rPr>
+            </m:ctrlPr>
+          </m:sSubPr>
+          <m:e>
+            <m:r>
+              <w:rPr>
+                <w:rFonts w:ascii="Cambria Math" w:eastAsiaTheme="minorEastAsia" w:hAnsi="Cambria Math" w:cstheme="majorHAnsi"/>
+              </w:rPr>
+              <m:t>k</m:t>
+            </m:r>
+          </m:e>
+          <m:sub>
+            <m:r>
+              <w:rPr>
+                <w:rFonts w:ascii="Cambria Math" w:eastAsiaTheme="minorEastAsia" w:hAnsi="Cambria Math" w:cstheme="majorHAnsi"/>
+              </w:rPr>
+              <m:t>x</m:t>
+            </m:r>
+          </m:sub>
+        </m:sSub>
         <m:r>
           <w:rPr>
             <w:rFonts w:ascii="Cambria Math" w:eastAsiaTheme="minorEastAsia" w:hAnsi="Cambria Math" w:cstheme="majorHAnsi"/>
           </w:rPr>
-          <m:t>k=</m:t>
+          <m:t>=</m:t>
         </m:r>
         <m:f>
           <m:fPr>
@@ -1197,12 +1277,32 @@
             </m:ctrlPr>
           </m:fPr>
           <m:num>
-            <m:r>
-              <w:rPr>
-                <w:rFonts w:ascii="Cambria Math" w:eastAsiaTheme="minorEastAsia" w:hAnsi="Cambria Math" w:cstheme="majorHAnsi"/>
-              </w:rPr>
-              <m:t>M</m:t>
-            </m:r>
+            <m:sSub>
+              <m:sSubPr>
+                <m:ctrlPr>
+                  <w:rPr>
+                    <w:rFonts w:ascii="Cambria Math" w:eastAsiaTheme="minorEastAsia" w:hAnsi="Cambria Math" w:cstheme="majorHAnsi"/>
+                    <w:i/>
+                  </w:rPr>
+                </m:ctrlPr>
+              </m:sSubPr>
+              <m:e>
+                <m:r>
+                  <w:rPr>
+                    <w:rFonts w:ascii="Cambria Math" w:eastAsiaTheme="minorEastAsia" w:hAnsi="Cambria Math" w:cstheme="majorHAnsi"/>
+                  </w:rPr>
+                  <m:t>M</m:t>
+                </m:r>
+              </m:e>
+              <m:sub>
+                <m:r>
+                  <w:rPr>
+                    <w:rFonts w:ascii="Cambria Math" w:eastAsiaTheme="minorEastAsia" w:hAnsi="Cambria Math" w:cstheme="majorHAnsi"/>
+                  </w:rPr>
+                  <m:t>0</m:t>
+                </m:r>
+              </m:sub>
+            </m:sSub>
             <m:ctrlPr>
               <w:rPr>
                 <w:rFonts w:ascii="Cambria Math" w:hAnsi="Cambria Math" w:cstheme="majorHAnsi"/>
@@ -1334,12 +1434,6 @@
               </m:ctrlPr>
             </m:fPr>
             <m:num>
-              <m:r>
-                <w:rPr>
-                  <w:rFonts w:ascii="Cambria Math" w:eastAsiaTheme="minorEastAsia" w:hAnsi="Cambria Math" w:cstheme="majorHAnsi"/>
-                </w:rPr>
-                <m:t>-</m:t>
-              </m:r>
               <m:sSup>
                 <m:sSupPr>
                   <m:ctrlPr>
@@ -1387,7 +1481,7 @@
             <w:rPr>
               <w:rFonts w:ascii="Cambria Math" w:eastAsiaTheme="minorEastAsia" w:hAnsi="Cambria Math" w:cstheme="majorHAnsi"/>
             </w:rPr>
-            <m:t xml:space="preserve">= -9.38 m </m:t>
+            <m:t xml:space="preserve">= 9.38 m </m:t>
           </m:r>
         </m:oMath>
       </m:oMathPara>
@@ -1723,13 +1817,7 @@
           <w:rPr>
             <w:rFonts w:ascii="Cambria Math" w:eastAsiaTheme="minorEastAsia" w:hAnsi="Cambria Math" w:cstheme="majorHAnsi"/>
           </w:rPr>
-          <m:t>&lt;</m:t>
-        </m:r>
-        <m:r>
-          <w:rPr>
-            <w:rFonts w:ascii="Cambria Math" w:eastAsiaTheme="minorEastAsia" w:hAnsi="Cambria Math" w:cstheme="majorHAnsi"/>
-          </w:rPr>
-          <m:t> </m:t>
+          <m:t>&lt; </m:t>
         </m:r>
         <m:sSub>
           <m:sSubPr>
@@ -2292,13 +2380,7 @@
           <w:rPr>
             <w:rFonts w:ascii="Cambria Math" w:eastAsiaTheme="minorEastAsia" w:hAnsi="Cambria Math" w:cstheme="majorHAnsi"/>
           </w:rPr>
-          <m:t>&lt;</m:t>
-        </m:r>
-        <m:r>
-          <w:rPr>
-            <w:rFonts w:ascii="Cambria Math" w:eastAsiaTheme="minorEastAsia" w:hAnsi="Cambria Math" w:cstheme="majorHAnsi"/>
-          </w:rPr>
-          <m:t> </m:t>
+          <m:t>&lt; </m:t>
         </m:r>
         <m:sSub>
           <m:sSubPr>
@@ -3736,6 +3818,7 @@
   <w:style w:type="character" w:default="1" w:styleId="DefaultParagraphFont">
     <w:name w:val="Default Paragraph Font"/>
     <w:uiPriority w:val="1"/>
+    <w:semiHidden/>
     <w:unhideWhenUsed/>
   </w:style>
   <w:style w:type="table" w:default="1" w:styleId="TableNormal">

</xml_diff>